<commit_message>
Atualização documento guia publicação
</commit_message>
<xml_diff>
--- a/Guia_Publicacao_Cloud_Privada.docx
+++ b/Guia_Publicacao_Cloud_Privada.docx
@@ -6,8 +6,6 @@
       <w:pPr>
         <w:pStyle w:val="Ttulo1"/>
       </w:pPr>
-      <w:bookmarkStart w:id="0" w:name="_GoBack"/>
-      <w:bookmarkEnd w:id="0"/>
       <w:r>
         <w:t xml:space="preserve">Guia para </w:t>
       </w:r>
@@ -83,7 +81,40 @@
     </w:p>
     <w:p>
       <w:r>
-        <w:t>O processo envolve diversas etapas...</w:t>
+        <w:t>O processo</w:t>
+      </w:r>
+      <w:r>
+        <w:t xml:space="preserve"> para levar a aplicação desde o seu código fonte inicial até sua execução final no </w:t>
+      </w:r>
+      <w:proofErr w:type="spellStart"/>
+      <w:r>
+        <w:t>Kubernetes</w:t>
+      </w:r>
+      <w:proofErr w:type="spellEnd"/>
+      <w:r>
+        <w:t xml:space="preserve"> requer </w:t>
+      </w:r>
+      <w:r>
+        <w:t>uma</w:t>
+      </w:r>
+      <w:r>
+        <w:t xml:space="preserve"> série de etapas</w:t>
+      </w:r>
+      <w:r>
+        <w:t xml:space="preserve"> a serem </w:t>
+      </w:r>
+      <w:proofErr w:type="gramStart"/>
+      <w:r>
+        <w:t>compridas</w:t>
+      </w:r>
+      <w:proofErr w:type="gramEnd"/>
+      <w:r>
+        <w:t>.</w:t>
+      </w:r>
+    </w:p>
+    <w:p>
+      <w:r>
+        <w:t>Mapeando os principais pontos desse processo podemos dividi-lo da seguinte forma:</w:t>
       </w:r>
     </w:p>
     <w:p>
@@ -99,13 +130,872 @@
             <wp:cNvGraphicFramePr/>
             <a:graphic xmlns:a="http://schemas.openxmlformats.org/drawingml/2006/main">
               <a:graphicData uri="http://schemas.openxmlformats.org/drawingml/2006/diagram">
-                <dgm:relIds xmlns:dgm="http://schemas.openxmlformats.org/drawingml/2006/diagram" xmlns:r="http://schemas.openxmlformats.org/officeDocument/2006/relationships" r:dm="rId4" r:lo="rId5" r:qs="rId6" r:cs="rId7"/>
+                <dgm:relIds xmlns:dgm="http://schemas.openxmlformats.org/drawingml/2006/diagram" xmlns:r="http://schemas.openxmlformats.org/officeDocument/2006/relationships" r:dm="rId5" r:lo="rId6" r:qs="rId7" r:cs="rId8"/>
               </a:graphicData>
             </a:graphic>
           </wp:inline>
         </w:drawing>
       </w:r>
     </w:p>
+    <w:p>
+      <w:r>
+        <w:t>Segue abaixo o detalhamento de cada umas d</w:t>
+      </w:r>
+      <w:r>
+        <w:t>a</w:t>
+      </w:r>
+      <w:r>
+        <w:t>s etapas.</w:t>
+      </w:r>
+    </w:p>
+    <w:p>
+      <w:pPr>
+        <w:pStyle w:val="Ttulo2"/>
+      </w:pPr>
+      <w:r>
+        <w:t>1 –</w:t>
+      </w:r>
+      <w:r>
+        <w:t xml:space="preserve"> </w:t>
+      </w:r>
+      <w:proofErr w:type="spellStart"/>
+      <w:r>
+        <w:t>Dockerfile</w:t>
+      </w:r>
+      <w:proofErr w:type="spellEnd"/>
+    </w:p>
+    <w:p>
+      <w:r>
+        <w:t xml:space="preserve">O </w:t>
+      </w:r>
+      <w:proofErr w:type="spellStart"/>
+      <w:r>
+        <w:t>Dockerfile</w:t>
+      </w:r>
+      <w:proofErr w:type="spellEnd"/>
+      <w:r>
+        <w:t xml:space="preserve"> é um arquivo texto que descreve as etapas</w:t>
+      </w:r>
+      <w:r>
+        <w:t xml:space="preserve"> e</w:t>
+      </w:r>
+      <w:r>
+        <w:t xml:space="preserve"> instruções</w:t>
+      </w:r>
+      <w:r>
+        <w:t xml:space="preserve"> que o Docker precisa para preparar uma imagem, incluindo a instalação de pacotes, criação de diretórios e definição de variáveis de ambiente entre outras coisas.</w:t>
+      </w:r>
+      <w:r>
+        <w:br/>
+      </w:r>
+      <w:r>
+        <w:t xml:space="preserve">Para mais detalhes </w:t>
+      </w:r>
+      <w:r>
+        <w:t>segue abaixo algumas referências sobre o assunto:</w:t>
+      </w:r>
+    </w:p>
+    <w:p>
+      <w:pPr>
+        <w:pStyle w:val="PargrafodaLista"/>
+        <w:numPr>
+          <w:ilvl w:val="0"/>
+          <w:numId w:val="1"/>
+        </w:numPr>
+      </w:pPr>
+      <w:hyperlink r:id="rId10" w:history="1">
+        <w:r>
+          <w:rPr>
+            <w:rStyle w:val="Hyperlink"/>
+          </w:rPr>
+          <w:t>https://www.mundodocker.com.br/o-que-e-dockerfile/</w:t>
+        </w:r>
+      </w:hyperlink>
+    </w:p>
+    <w:p>
+      <w:pPr>
+        <w:pStyle w:val="PargrafodaLista"/>
+        <w:numPr>
+          <w:ilvl w:val="0"/>
+          <w:numId w:val="1"/>
+        </w:numPr>
+      </w:pPr>
+      <w:hyperlink r:id="rId11" w:anchor="build-the-apps-container-image" w:history="1">
+        <w:r>
+          <w:rPr>
+            <w:rStyle w:val="Hyperlink"/>
+          </w:rPr>
+          <w:t>https://docs.docker.com/get-started/02_our_app/#build-the-apps-container-image</w:t>
+        </w:r>
+      </w:hyperlink>
+    </w:p>
+    <w:p>
+      <w:r>
+        <w:t xml:space="preserve">Para auxiliar no desenvolvimento do </w:t>
+      </w:r>
+      <w:proofErr w:type="spellStart"/>
+      <w:r>
+        <w:t>Dockerfile</w:t>
+      </w:r>
+      <w:proofErr w:type="spellEnd"/>
+      <w:r>
+        <w:t>, foram selecionados algu</w:t>
+      </w:r>
+      <w:r>
+        <w:t>ns</w:t>
+      </w:r>
+      <w:r>
+        <w:t xml:space="preserve"> arquivos de exemplo </w:t>
+      </w:r>
+      <w:r>
+        <w:t>dentro da</w:t>
+      </w:r>
+      <w:r>
+        <w:t>s principais tecnologias d</w:t>
+      </w:r>
+      <w:r>
+        <w:t>e desenvolvimento d</w:t>
+      </w:r>
+      <w:r>
+        <w:t xml:space="preserve">a empresa: Java, .Net, </w:t>
+      </w:r>
+      <w:proofErr w:type="gramStart"/>
+      <w:r>
+        <w:t>Angular</w:t>
+      </w:r>
+      <w:proofErr w:type="gramEnd"/>
+      <w:r>
+        <w:t xml:space="preserve"> </w:t>
+      </w:r>
+      <w:r>
+        <w:lastRenderedPageBreak/>
+        <w:t>e PHP.</w:t>
+      </w:r>
+      <w:r>
+        <w:t xml:space="preserve"> </w:t>
+      </w:r>
+      <w:r>
+        <w:t xml:space="preserve">Estes arquivos podem ser acessados </w:t>
+      </w:r>
+      <w:r>
+        <w:t>neste repositório</w:t>
+      </w:r>
+      <w:r>
+        <w:t xml:space="preserve">: </w:t>
+      </w:r>
+      <w:hyperlink r:id="rId12" w:history="1">
+        <w:r>
+          <w:rPr>
+            <w:rStyle w:val="Hyperlink"/>
+          </w:rPr>
+          <w:t>https://github.com/AldoCarlos/pa.templates</w:t>
+        </w:r>
+      </w:hyperlink>
+    </w:p>
+    <w:p>
+      <w:r>
+        <w:t>Os arquivos foram construídos com base nas Aplicações Modelo (</w:t>
+      </w:r>
+      <w:proofErr w:type="spellStart"/>
+      <w:r>
+        <w:t>APM</w:t>
+      </w:r>
+      <w:r>
+        <w:t>’s</w:t>
+      </w:r>
+      <w:proofErr w:type="spellEnd"/>
+      <w:r>
+        <w:t xml:space="preserve">) de cada tecnologia e </w:t>
+      </w:r>
+      <w:r>
+        <w:t xml:space="preserve">também baseados em </w:t>
+      </w:r>
+      <w:r>
+        <w:t>projetos que já foram publicados no ambiente de Cloud da empresa.</w:t>
+      </w:r>
+      <w:r>
+        <w:t xml:space="preserve">  A ideia é que os arquivos </w:t>
+      </w:r>
+      <w:r>
+        <w:t>possam servir</w:t>
+      </w:r>
+      <w:r>
+        <w:t xml:space="preserve"> como uma referência técnica inicial para a confecção do </w:t>
+      </w:r>
+      <w:proofErr w:type="spellStart"/>
+      <w:r>
+        <w:t>Dockerfile</w:t>
+      </w:r>
+      <w:proofErr w:type="spellEnd"/>
+      <w:r>
+        <w:t xml:space="preserve"> de uma aplicação</w:t>
+      </w:r>
+      <w:r>
+        <w:t>.</w:t>
+      </w:r>
+    </w:p>
+    <w:p>
+      <w:r>
+        <w:t xml:space="preserve">Para teste e desenvolvimento </w:t>
+      </w:r>
+      <w:r>
+        <w:t xml:space="preserve">local é necessário ter instalado a ferramenta do Docker. </w:t>
+      </w:r>
+      <w:r>
+        <w:t xml:space="preserve">Ver o post </w:t>
+      </w:r>
+      <w:hyperlink r:id="rId13" w:history="1">
+        <w:r>
+          <w:rPr>
+            <w:rStyle w:val="Hyperlink"/>
+          </w:rPr>
+          <w:t>Docker Desktop deixa de ser gratuito</w:t>
+        </w:r>
+      </w:hyperlink>
+      <w:r>
+        <w:t xml:space="preserve"> para obter mais detalhes.</w:t>
+      </w:r>
+    </w:p>
+    <w:p>
+      <w:pPr>
+        <w:rPr>
+          <w:rFonts w:ascii="Courier New" w:hAnsi="Courier New" w:cs="Courier New"/>
+        </w:rPr>
+      </w:pPr>
+      <w:r>
+        <w:t>Tendo o Docker instalado</w:t>
+      </w:r>
+      <w:r>
+        <w:t xml:space="preserve"> e o arquivo </w:t>
+      </w:r>
+      <w:proofErr w:type="spellStart"/>
+      <w:r>
+        <w:t>Dockerfile</w:t>
+      </w:r>
+      <w:proofErr w:type="spellEnd"/>
+      <w:r>
+        <w:t>, basicamente são necessários apenas 2 comandos</w:t>
+      </w:r>
+      <w:r>
+        <w:t xml:space="preserve"> para montar e rodar a aplicação</w:t>
+      </w:r>
+      <w:r>
+        <w:t xml:space="preserve">: </w:t>
+      </w:r>
+      <w:r>
+        <w:br/>
+      </w:r>
+      <w:r>
+        <w:br/>
+      </w:r>
+      <w:r>
+        <w:rPr>
+          <w:rFonts w:ascii="Courier New" w:hAnsi="Courier New" w:cs="Courier New"/>
+        </w:rPr>
+        <w:t xml:space="preserve">&gt; </w:t>
+      </w:r>
+      <w:proofErr w:type="spellStart"/>
+      <w:r>
+        <w:rPr>
+          <w:rFonts w:ascii="Courier New" w:hAnsi="Courier New" w:cs="Courier New"/>
+        </w:rPr>
+        <w:t>docker</w:t>
+      </w:r>
+      <w:proofErr w:type="spellEnd"/>
+      <w:r>
+        <w:rPr>
+          <w:rFonts w:ascii="Courier New" w:hAnsi="Courier New" w:cs="Courier New"/>
+        </w:rPr>
+        <w:t xml:space="preserve"> build -t </w:t>
+      </w:r>
+      <w:proofErr w:type="spellStart"/>
+      <w:r>
+        <w:rPr>
+          <w:rFonts w:ascii="Courier New" w:hAnsi="Courier New" w:cs="Courier New"/>
+        </w:rPr>
+        <w:t>apm-angular:</w:t>
+      </w:r>
+      <w:proofErr w:type="gramStart"/>
+      <w:r>
+        <w:rPr>
+          <w:rFonts w:ascii="Courier New" w:hAnsi="Courier New" w:cs="Courier New"/>
+        </w:rPr>
+        <w:t>latest</w:t>
+      </w:r>
+      <w:proofErr w:type="spellEnd"/>
+      <w:r>
+        <w:rPr>
+          <w:rFonts w:ascii="Courier New" w:hAnsi="Courier New" w:cs="Courier New"/>
+        </w:rPr>
+        <w:t xml:space="preserve"> .</w:t>
+      </w:r>
+      <w:proofErr w:type="gramEnd"/>
+    </w:p>
+    <w:p>
+      <w:pPr>
+        <w:rPr>
+          <w:rFonts w:ascii="Courier New" w:hAnsi="Courier New" w:cs="Courier New"/>
+        </w:rPr>
+      </w:pPr>
+      <w:r>
+        <w:rPr>
+          <w:rFonts w:ascii="Courier New" w:hAnsi="Courier New" w:cs="Courier New"/>
+        </w:rPr>
+        <w:t xml:space="preserve">&gt; </w:t>
+      </w:r>
+      <w:proofErr w:type="spellStart"/>
+      <w:r>
+        <w:rPr>
+          <w:rFonts w:ascii="Courier New" w:hAnsi="Courier New" w:cs="Courier New"/>
+        </w:rPr>
+        <w:t>docker</w:t>
+      </w:r>
+      <w:proofErr w:type="spellEnd"/>
+      <w:r>
+        <w:rPr>
+          <w:rFonts w:ascii="Courier New" w:hAnsi="Courier New" w:cs="Courier New"/>
+        </w:rPr>
+        <w:t xml:space="preserve"> </w:t>
+      </w:r>
+      <w:proofErr w:type="spellStart"/>
+      <w:r>
+        <w:rPr>
+          <w:rFonts w:ascii="Courier New" w:hAnsi="Courier New" w:cs="Courier New"/>
+        </w:rPr>
+        <w:t>run</w:t>
+      </w:r>
+      <w:proofErr w:type="spellEnd"/>
+      <w:r>
+        <w:rPr>
+          <w:rFonts w:ascii="Courier New" w:hAnsi="Courier New" w:cs="Courier New"/>
+        </w:rPr>
+        <w:t xml:space="preserve"> -d -p 8080:80 </w:t>
+      </w:r>
+      <w:proofErr w:type="spellStart"/>
+      <w:r>
+        <w:rPr>
+          <w:rFonts w:ascii="Courier New" w:hAnsi="Courier New" w:cs="Courier New"/>
+        </w:rPr>
+        <w:t>apm-angular:latest</w:t>
+      </w:r>
+      <w:proofErr w:type="spellEnd"/>
+      <w:r>
+        <w:rPr>
+          <w:rFonts w:ascii="Courier New" w:hAnsi="Courier New" w:cs="Courier New"/>
+        </w:rPr>
+        <w:br/>
+      </w:r>
+    </w:p>
+    <w:p>
+      <w:r>
+        <w:t>A referência completa de comandos para o Docker CLI</w:t>
+      </w:r>
+      <w:hyperlink r:id="rId14" w:history="1">
+        <w:r>
+          <w:rPr>
+            <w:rStyle w:val="Hyperlink"/>
+          </w:rPr>
+          <w:t xml:space="preserve"> pode ser consultada aqui</w:t>
+        </w:r>
+      </w:hyperlink>
+      <w:r>
+        <w:t>.</w:t>
+      </w:r>
+      <w:r>
+        <w:br/>
+      </w:r>
+    </w:p>
+    <w:p>
+      <w:pPr>
+        <w:pStyle w:val="Ttulo2"/>
+      </w:pPr>
+      <w:r>
+        <w:t>2 –</w:t>
+      </w:r>
+      <w:r>
+        <w:t xml:space="preserve"> </w:t>
+      </w:r>
+      <w:proofErr w:type="spellStart"/>
+      <w:r>
+        <w:t>Harbor</w:t>
+      </w:r>
+      <w:proofErr w:type="spellEnd"/>
+    </w:p>
+    <w:p>
+      <w:r>
+        <w:t xml:space="preserve">O </w:t>
+      </w:r>
+      <w:proofErr w:type="spellStart"/>
+      <w:r>
+        <w:t>Harbor</w:t>
+      </w:r>
+      <w:proofErr w:type="spellEnd"/>
+      <w:r>
+        <w:t xml:space="preserve"> é o repositório oficial de imagens </w:t>
+      </w:r>
+      <w:r>
+        <w:t xml:space="preserve">Docker </w:t>
+      </w:r>
+      <w:r>
+        <w:t xml:space="preserve">da empresa. </w:t>
+      </w:r>
+      <w:r>
+        <w:t xml:space="preserve">Também chamado de </w:t>
+      </w:r>
+      <w:r>
+        <w:rPr>
+          <w:i/>
+        </w:rPr>
+        <w:t>Registry</w:t>
+      </w:r>
+      <w:r>
+        <w:t xml:space="preserve">, </w:t>
+      </w:r>
+      <w:r>
+        <w:t xml:space="preserve">o </w:t>
+      </w:r>
+      <w:proofErr w:type="spellStart"/>
+      <w:r>
+        <w:t>Harbor</w:t>
+      </w:r>
+      <w:proofErr w:type="spellEnd"/>
+      <w:r>
+        <w:t xml:space="preserve"> pode</w:t>
+      </w:r>
+      <w:r>
+        <w:t xml:space="preserve"> se</w:t>
+      </w:r>
+      <w:r>
+        <w:t xml:space="preserve">r acessado no endereço: </w:t>
+      </w:r>
+      <w:hyperlink r:id="rId15" w:history="1">
+        <w:r>
+          <w:rPr>
+            <w:rStyle w:val="Hyperlink"/>
+            <w:u w:val="none"/>
+          </w:rPr>
+          <w:t>https://harbor001.pro.intra.rs.gov.br/</w:t>
+        </w:r>
+      </w:hyperlink>
+    </w:p>
+    <w:p>
+      <w:r>
+        <w:t xml:space="preserve">Para organizar o catálogo de imagens, o </w:t>
+      </w:r>
+      <w:proofErr w:type="spellStart"/>
+      <w:r>
+        <w:t>Harbor</w:t>
+      </w:r>
+      <w:proofErr w:type="spellEnd"/>
+      <w:r>
+        <w:t xml:space="preserve"> segmenta o repositório em uma estrutura de projetos, como mostrado na imagem abaixo</w:t>
+      </w:r>
+      <w:r>
+        <w:t>:</w:t>
+      </w:r>
+    </w:p>
+    <w:p>
+      <w:r>
+        <w:rPr>
+          <w:noProof/>
+        </w:rPr>
+        <w:drawing>
+          <wp:inline distT="0" distB="0" distL="0" distR="0" wp14:anchorId="45A27B02" wp14:editId="13396701">
+            <wp:extent cx="5400040" cy="2237740"/>
+            <wp:effectExtent l="0" t="0" r="0" b="0"/>
+            <wp:docPr id="2" name="Imagem 2"/>
+            <wp:cNvGraphicFramePr>
+              <a:graphicFrameLocks xmlns:a="http://schemas.openxmlformats.org/drawingml/2006/main" noChangeAspect="1"/>
+            </wp:cNvGraphicFramePr>
+            <a:graphic xmlns:a="http://schemas.openxmlformats.org/drawingml/2006/main">
+              <a:graphicData uri="http://schemas.openxmlformats.org/drawingml/2006/picture">
+                <pic:pic xmlns:pic="http://schemas.openxmlformats.org/drawingml/2006/picture">
+                  <pic:nvPicPr>
+                    <pic:cNvPr id="1" name=""/>
+                    <pic:cNvPicPr/>
+                  </pic:nvPicPr>
+                  <pic:blipFill>
+                    <a:blip r:embed="rId16"/>
+                    <a:stretch>
+                      <a:fillRect/>
+                    </a:stretch>
+                  </pic:blipFill>
+                  <pic:spPr>
+                    <a:xfrm>
+                      <a:off x="0" y="0"/>
+                      <a:ext cx="5400040" cy="2237740"/>
+                    </a:xfrm>
+                    <a:prstGeom prst="rect">
+                      <a:avLst/>
+                    </a:prstGeom>
+                  </pic:spPr>
+                </pic:pic>
+              </a:graphicData>
+            </a:graphic>
+          </wp:inline>
+        </w:drawing>
+      </w:r>
+    </w:p>
+    <w:p>
+      <w:r>
+        <w:t>O nome do projeto deve ser a sigla do sistema ou a sigla de identificação do cliente.</w:t>
+      </w:r>
+    </w:p>
+    <w:p>
+      <w:r>
+        <w:t>Na parte de permissionamento, c</w:t>
+      </w:r>
+      <w:r>
+        <w:t>ada projeto possui uma lista de usuários e administradores que terão acesso a inclui/excluir imagens do projeto.</w:t>
+      </w:r>
+    </w:p>
+    <w:p>
+      <w:r>
+        <w:t>Para solicitar a criação do</w:t>
+      </w:r>
+      <w:r>
+        <w:t xml:space="preserve"> Projeto</w:t>
+      </w:r>
+      <w:r>
+        <w:t xml:space="preserve">, acesse o USD, na aba </w:t>
+      </w:r>
+      <w:r>
+        <w:rPr>
+          <w:i/>
+        </w:rPr>
+        <w:t>Serviços técnicos</w:t>
+      </w:r>
+      <w:r>
+        <w:t xml:space="preserve">, utilize a REQ </w:t>
+      </w:r>
+      <w:proofErr w:type="spellStart"/>
+      <w:r>
+        <w:rPr>
+          <w:b/>
+        </w:rPr>
+        <w:t>Outros.Solicitar</w:t>
+      </w:r>
+      <w:proofErr w:type="spellEnd"/>
+      <w:r>
+        <w:rPr>
+          <w:b/>
+        </w:rPr>
+        <w:t xml:space="preserve"> assessoria técnica</w:t>
+      </w:r>
+      <w:r>
+        <w:t xml:space="preserve"> e preencha os dados como abaixo:</w:t>
+      </w:r>
+    </w:p>
+    <w:p>
+      <w:pPr>
+        <w:rPr>
+          <w:u w:val="single"/>
+        </w:rPr>
+      </w:pPr>
+    </w:p>
+    <w:p>
+      <w:r>
+        <w:rPr>
+          <w:noProof/>
+        </w:rPr>
+        <w:lastRenderedPageBreak/>
+        <w:drawing>
+          <wp:inline distT="0" distB="0" distL="0" distR="0" wp14:anchorId="115796A8" wp14:editId="15B22E18">
+            <wp:extent cx="5104738" cy="3368743"/>
+            <wp:effectExtent l="0" t="0" r="1270" b="3175"/>
+            <wp:docPr id="4" name="Imagem 4"/>
+            <wp:cNvGraphicFramePr>
+              <a:graphicFrameLocks xmlns:a="http://schemas.openxmlformats.org/drawingml/2006/main" noChangeAspect="1"/>
+            </wp:cNvGraphicFramePr>
+            <a:graphic xmlns:a="http://schemas.openxmlformats.org/drawingml/2006/main">
+              <a:graphicData uri="http://schemas.openxmlformats.org/drawingml/2006/picture">
+                <pic:pic xmlns:pic="http://schemas.openxmlformats.org/drawingml/2006/picture">
+                  <pic:nvPicPr>
+                    <pic:cNvPr id="1" name=""/>
+                    <pic:cNvPicPr/>
+                  </pic:nvPicPr>
+                  <pic:blipFill>
+                    <a:blip r:embed="rId17"/>
+                    <a:stretch>
+                      <a:fillRect/>
+                    </a:stretch>
+                  </pic:blipFill>
+                  <pic:spPr>
+                    <a:xfrm>
+                      <a:off x="0" y="0"/>
+                      <a:ext cx="5112189" cy="3373660"/>
+                    </a:xfrm>
+                    <a:prstGeom prst="rect">
+                      <a:avLst/>
+                    </a:prstGeom>
+                  </pic:spPr>
+                </pic:pic>
+              </a:graphicData>
+            </a:graphic>
+          </wp:inline>
+        </w:drawing>
+      </w:r>
+    </w:p>
+    <w:p>
+      <w:r>
+        <w:t>Obs.: o usuário informado deve ser do domínio de produção.</w:t>
+      </w:r>
+    </w:p>
+    <w:p>
+      <w:pPr>
+        <w:pStyle w:val="Ttulo2"/>
+      </w:pPr>
+      <w:r>
+        <w:t>3 –</w:t>
+      </w:r>
+      <w:r>
+        <w:t xml:space="preserve"> </w:t>
+      </w:r>
+      <w:r>
+        <w:t>Pipeline</w:t>
+      </w:r>
+    </w:p>
+    <w:p>
+      <w:r>
+        <w:t>Este passo consiste no trabalho de criar a automatização do processo de geração da imagem da aplicação.</w:t>
+      </w:r>
+    </w:p>
+    <w:p>
+      <w:r>
+        <w:t>Para entender melhor esse processo, podemos dividi-lo nos seguintes passos abaixo:</w:t>
+      </w:r>
+    </w:p>
+    <w:p>
+      <w:pPr>
+        <w:pStyle w:val="PargrafodaLista"/>
+        <w:numPr>
+          <w:ilvl w:val="0"/>
+          <w:numId w:val="2"/>
+        </w:numPr>
+      </w:pPr>
+      <w:r>
+        <w:t>Baixar os códigos-fontes da aplicação (</w:t>
+      </w:r>
+      <w:proofErr w:type="spellStart"/>
+      <w:r>
+        <w:rPr>
+          <w:i/>
+        </w:rPr>
+        <w:t>git</w:t>
+      </w:r>
+      <w:proofErr w:type="spellEnd"/>
+      <w:r>
+        <w:rPr>
+          <w:i/>
+        </w:rPr>
+        <w:t xml:space="preserve"> clone</w:t>
+      </w:r>
+      <w:r>
+        <w:t>)</w:t>
+      </w:r>
+    </w:p>
+    <w:p>
+      <w:pPr>
+        <w:pStyle w:val="PargrafodaLista"/>
+        <w:numPr>
+          <w:ilvl w:val="0"/>
+          <w:numId w:val="2"/>
+        </w:numPr>
+      </w:pPr>
+      <w:r>
+        <w:t xml:space="preserve">Configurar parâmetros ou variáveis, como número de versão, </w:t>
+      </w:r>
+      <w:proofErr w:type="spellStart"/>
+      <w:r>
+        <w:t>Tag’s</w:t>
+      </w:r>
+      <w:proofErr w:type="spellEnd"/>
+      <w:r>
+        <w:t xml:space="preserve"> entre outros necessários para produzir a compilação de produção da aplicação.</w:t>
+      </w:r>
+    </w:p>
+    <w:p>
+      <w:pPr>
+        <w:pStyle w:val="PargrafodaLista"/>
+        <w:numPr>
+          <w:ilvl w:val="0"/>
+          <w:numId w:val="2"/>
+        </w:numPr>
+      </w:pPr>
+      <w:r>
+        <w:t>Build da imagem (</w:t>
+      </w:r>
+      <w:proofErr w:type="spellStart"/>
+      <w:r>
+        <w:rPr>
+          <w:i/>
+        </w:rPr>
+        <w:t>docker</w:t>
+      </w:r>
+      <w:proofErr w:type="spellEnd"/>
+      <w:r>
+        <w:rPr>
+          <w:i/>
+        </w:rPr>
+        <w:t xml:space="preserve"> build</w:t>
+      </w:r>
+      <w:r>
+        <w:t>). Aqui irá ser feita a compilação da aplicação propriamente dita assim como a geração da imagem Docker.</w:t>
+      </w:r>
+    </w:p>
+    <w:p>
+      <w:pPr>
+        <w:pStyle w:val="PargrafodaLista"/>
+        <w:numPr>
+          <w:ilvl w:val="0"/>
+          <w:numId w:val="2"/>
+        </w:numPr>
+      </w:pPr>
+      <w:r>
+        <w:t xml:space="preserve">Publicar a imagem gerada no </w:t>
+      </w:r>
+      <w:proofErr w:type="spellStart"/>
+      <w:r>
+        <w:t>Harbor</w:t>
+      </w:r>
+      <w:proofErr w:type="spellEnd"/>
+      <w:r>
+        <w:t xml:space="preserve"> (</w:t>
+      </w:r>
+      <w:proofErr w:type="spellStart"/>
+      <w:r>
+        <w:rPr>
+          <w:i/>
+        </w:rPr>
+        <w:t>docker</w:t>
+      </w:r>
+      <w:proofErr w:type="spellEnd"/>
+      <w:r>
+        <w:rPr>
+          <w:i/>
+        </w:rPr>
+        <w:t xml:space="preserve"> </w:t>
+      </w:r>
+      <w:proofErr w:type="spellStart"/>
+      <w:r>
+        <w:rPr>
+          <w:i/>
+        </w:rPr>
+        <w:t>push</w:t>
+      </w:r>
+      <w:proofErr w:type="spellEnd"/>
+      <w:r>
+        <w:t>)</w:t>
+      </w:r>
+    </w:p>
+    <w:p>
+      <w:pPr>
+        <w:rPr>
+          <w:rStyle w:val="Hyperlink"/>
+        </w:rPr>
+      </w:pPr>
+      <w:r>
+        <w:t>Dependendo da tecnologia da aplicação podemos ter pequenas variações ou passos adicionais, mas em síntese, os 4 passos descritos acima resumem um Pipeline de Build de uma aplicação para a Cloud.</w:t>
+      </w:r>
+      <w:r>
+        <w:br/>
+        <w:t xml:space="preserve">Este pipeline pode ser criado no Azure </w:t>
+      </w:r>
+      <w:proofErr w:type="spellStart"/>
+      <w:r>
+        <w:t>DevOps</w:t>
+      </w:r>
+      <w:proofErr w:type="spellEnd"/>
+      <w:r>
+        <w:t xml:space="preserve"> ou no </w:t>
+      </w:r>
+      <w:proofErr w:type="gramStart"/>
+      <w:r>
+        <w:t>Jenkins(</w:t>
+      </w:r>
+      <w:proofErr w:type="gramEnd"/>
+      <w:r>
+        <w:t xml:space="preserve">para as aplicações Java, por exemplo). </w:t>
+      </w:r>
+      <w:r>
+        <w:br/>
+        <w:t xml:space="preserve">Assim como os </w:t>
+      </w:r>
+      <w:proofErr w:type="spellStart"/>
+      <w:r>
+        <w:t>Dockerfiles</w:t>
+      </w:r>
+      <w:proofErr w:type="spellEnd"/>
+      <w:r>
+        <w:t xml:space="preserve">, também foram criados exemplos (ou </w:t>
+      </w:r>
+      <w:proofErr w:type="spellStart"/>
+      <w:r>
+        <w:rPr>
+          <w:i/>
+        </w:rPr>
+        <w:t>Templates</w:t>
+      </w:r>
+      <w:proofErr w:type="spellEnd"/>
+      <w:r>
+        <w:t>) para auxiliar no desenvolvimento dos Pipelines.</w:t>
+      </w:r>
+      <w:r>
+        <w:br/>
+        <w:t xml:space="preserve">Esses arquivos estão organizados e separados por tecnologia no seguinte repositório: </w:t>
+      </w:r>
+      <w:hyperlink r:id="rId18" w:history="1">
+        <w:r>
+          <w:rPr>
+            <w:rStyle w:val="Hyperlink"/>
+          </w:rPr>
+          <w:t>https://github.com/AldoCarlos/pa.templates</w:t>
+        </w:r>
+      </w:hyperlink>
+    </w:p>
+    <w:p>
+      <w:bookmarkStart w:id="0" w:name="_GoBack"/>
+      <w:bookmarkEnd w:id="0"/>
+    </w:p>
+    <w:p/>
+    <w:p>
+      <w:pPr>
+        <w:pStyle w:val="Ttulo2"/>
+      </w:pPr>
+      <w:r>
+        <w:t>4 –</w:t>
+      </w:r>
+      <w:r>
+        <w:t xml:space="preserve"> </w:t>
+      </w:r>
+      <w:proofErr w:type="spellStart"/>
+      <w:r>
+        <w:t>Kubernetes</w:t>
+      </w:r>
+      <w:proofErr w:type="spellEnd"/>
+    </w:p>
+    <w:p/>
+    <w:p>
+      <w:pPr>
+        <w:pStyle w:val="Ttulo2"/>
+      </w:pPr>
+      <w:r>
+        <w:lastRenderedPageBreak/>
+        <w:t>5 –</w:t>
+      </w:r>
+      <w:r>
+        <w:t xml:space="preserve"> </w:t>
+      </w:r>
+      <w:r>
+        <w:t>DNS</w:t>
+      </w:r>
+    </w:p>
+    <w:p/>
+    <w:p/>
+    <w:p/>
+    <w:p/>
+    <w:p/>
+    <w:p/>
     <w:p/>
     <w:p>
       <w:r>
@@ -332,6 +1222,219 @@
     </w:sectPr>
   </w:body>
 </w:document>
+</file>
+
+<file path=word/numbering.xml><?xml version="1.0" encoding="utf-8"?>
+<w:numbering xmlns:wpc="http://schemas.microsoft.com/office/word/2010/wordprocessingCanvas" xmlns:cx="http://schemas.microsoft.com/office/drawing/2014/chartex" xmlns:cx1="http://schemas.microsoft.com/office/drawing/2015/9/8/chartex" xmlns:cx2="http://schemas.microsoft.com/office/drawing/2015/10/21/chartex" xmlns:cx3="http://schemas.microsoft.com/office/drawing/2016/5/9/chartex" xmlns:cx4="http://schemas.microsoft.com/office/drawing/2016/5/10/chartex" xmlns:cx5="http://schemas.microsoft.com/office/drawing/2016/5/11/chartex" xmlns:cx6="http://schemas.microsoft.com/office/drawing/2016/5/12/chartex" xmlns:cx7="http://schemas.microsoft.com/office/drawing/2016/5/13/chartex" xmlns:cx8="http://schemas.microsoft.com/office/drawing/2016/5/14/chartex" xmlns:mc="http://schemas.openxmlformats.org/markup-compatibility/2006" xmlns:aink="http://schemas.microsoft.com/office/drawing/2016/ink" xmlns:am3d="http://schemas.microsoft.com/office/drawing/2017/model3d" xmlns:o="urn:schemas-microsoft-com:office:office" xmlns:r="http://schemas.openxmlformats.org/officeDocument/2006/relationships" xmlns:m="http://schemas.openxmlformats.org/officeDocument/2006/math" xmlns:v="urn:schemas-microsoft-com:vml" xmlns:wp14="http://schemas.microsoft.com/office/word/2010/wordprocessingDrawing" xmlns:wp="http://schemas.openxmlformats.org/drawingml/2006/wordprocessingDrawing" xmlns:w10="urn:schemas-microsoft-com:office:word" xmlns:w="http://schemas.openxmlformats.org/wordprocessingml/2006/main" xmlns:w14="http://schemas.microsoft.com/office/word/2010/wordml" xmlns:w15="http://schemas.microsoft.com/office/word/2012/wordml" xmlns:w16cid="http://schemas.microsoft.com/office/word/2016/wordml/cid" xmlns:w16se="http://schemas.microsoft.com/office/word/2015/wordml/symex" xmlns:wpg="http://schemas.microsoft.com/office/word/2010/wordprocessingGroup" xmlns:wpi="http://schemas.microsoft.com/office/word/2010/wordprocessingInk" xmlns:wne="http://schemas.microsoft.com/office/word/2006/wordml" xmlns:wps="http://schemas.microsoft.com/office/word/2010/wordprocessingShape" mc:Ignorable="w14 w15 w16se w16cid wp14">
+  <w:abstractNum w:abstractNumId="0" w15:restartNumberingAfterBreak="0">
+    <w:nsid w:val="04FB3F01"/>
+    <w:multiLevelType w:val="hybridMultilevel"/>
+    <w:tmpl w:val="A7ECAD64"/>
+    <w:lvl w:ilvl="0" w:tplc="04160001">
+      <w:start w:val="1"/>
+      <w:numFmt w:val="bullet"/>
+      <w:lvlText w:val=""/>
+      <w:lvlJc w:val="left"/>
+      <w:pPr>
+        <w:ind w:left="720" w:hanging="360"/>
+      </w:pPr>
+      <w:rPr>
+        <w:rFonts w:ascii="Symbol" w:hAnsi="Symbol" w:hint="default"/>
+      </w:rPr>
+    </w:lvl>
+    <w:lvl w:ilvl="1" w:tplc="04160003" w:tentative="1">
+      <w:start w:val="1"/>
+      <w:numFmt w:val="bullet"/>
+      <w:lvlText w:val="o"/>
+      <w:lvlJc w:val="left"/>
+      <w:pPr>
+        <w:ind w:left="1440" w:hanging="360"/>
+      </w:pPr>
+      <w:rPr>
+        <w:rFonts w:ascii="Courier New" w:hAnsi="Courier New" w:cs="Courier New" w:hint="default"/>
+      </w:rPr>
+    </w:lvl>
+    <w:lvl w:ilvl="2" w:tplc="04160005" w:tentative="1">
+      <w:start w:val="1"/>
+      <w:numFmt w:val="bullet"/>
+      <w:lvlText w:val=""/>
+      <w:lvlJc w:val="left"/>
+      <w:pPr>
+        <w:ind w:left="2160" w:hanging="360"/>
+      </w:pPr>
+      <w:rPr>
+        <w:rFonts w:ascii="Wingdings" w:hAnsi="Wingdings" w:hint="default"/>
+      </w:rPr>
+    </w:lvl>
+    <w:lvl w:ilvl="3" w:tplc="04160001" w:tentative="1">
+      <w:start w:val="1"/>
+      <w:numFmt w:val="bullet"/>
+      <w:lvlText w:val=""/>
+      <w:lvlJc w:val="left"/>
+      <w:pPr>
+        <w:ind w:left="2880" w:hanging="360"/>
+      </w:pPr>
+      <w:rPr>
+        <w:rFonts w:ascii="Symbol" w:hAnsi="Symbol" w:hint="default"/>
+      </w:rPr>
+    </w:lvl>
+    <w:lvl w:ilvl="4" w:tplc="04160003" w:tentative="1">
+      <w:start w:val="1"/>
+      <w:numFmt w:val="bullet"/>
+      <w:lvlText w:val="o"/>
+      <w:lvlJc w:val="left"/>
+      <w:pPr>
+        <w:ind w:left="3600" w:hanging="360"/>
+      </w:pPr>
+      <w:rPr>
+        <w:rFonts w:ascii="Courier New" w:hAnsi="Courier New" w:cs="Courier New" w:hint="default"/>
+      </w:rPr>
+    </w:lvl>
+    <w:lvl w:ilvl="5" w:tplc="04160005" w:tentative="1">
+      <w:start w:val="1"/>
+      <w:numFmt w:val="bullet"/>
+      <w:lvlText w:val=""/>
+      <w:lvlJc w:val="left"/>
+      <w:pPr>
+        <w:ind w:left="4320" w:hanging="360"/>
+      </w:pPr>
+      <w:rPr>
+        <w:rFonts w:ascii="Wingdings" w:hAnsi="Wingdings" w:hint="default"/>
+      </w:rPr>
+    </w:lvl>
+    <w:lvl w:ilvl="6" w:tplc="04160001" w:tentative="1">
+      <w:start w:val="1"/>
+      <w:numFmt w:val="bullet"/>
+      <w:lvlText w:val=""/>
+      <w:lvlJc w:val="left"/>
+      <w:pPr>
+        <w:ind w:left="5040" w:hanging="360"/>
+      </w:pPr>
+      <w:rPr>
+        <w:rFonts w:ascii="Symbol" w:hAnsi="Symbol" w:hint="default"/>
+      </w:rPr>
+    </w:lvl>
+    <w:lvl w:ilvl="7" w:tplc="04160003" w:tentative="1">
+      <w:start w:val="1"/>
+      <w:numFmt w:val="bullet"/>
+      <w:lvlText w:val="o"/>
+      <w:lvlJc w:val="left"/>
+      <w:pPr>
+        <w:ind w:left="5760" w:hanging="360"/>
+      </w:pPr>
+      <w:rPr>
+        <w:rFonts w:ascii="Courier New" w:hAnsi="Courier New" w:cs="Courier New" w:hint="default"/>
+      </w:rPr>
+    </w:lvl>
+    <w:lvl w:ilvl="8" w:tplc="04160005" w:tentative="1">
+      <w:start w:val="1"/>
+      <w:numFmt w:val="bullet"/>
+      <w:lvlText w:val=""/>
+      <w:lvlJc w:val="left"/>
+      <w:pPr>
+        <w:ind w:left="6480" w:hanging="360"/>
+      </w:pPr>
+      <w:rPr>
+        <w:rFonts w:ascii="Wingdings" w:hAnsi="Wingdings" w:hint="default"/>
+      </w:rPr>
+    </w:lvl>
+  </w:abstractNum>
+  <w:abstractNum w:abstractNumId="1" w15:restartNumberingAfterBreak="0">
+    <w:nsid w:val="15726A46"/>
+    <w:multiLevelType w:val="hybridMultilevel"/>
+    <w:tmpl w:val="C10A3570"/>
+    <w:lvl w:ilvl="0" w:tplc="7FD444CC">
+      <w:start w:val="1"/>
+      <w:numFmt w:val="decimal"/>
+      <w:lvlText w:val="%1-"/>
+      <w:lvlJc w:val="left"/>
+      <w:pPr>
+        <w:ind w:left="720" w:hanging="360"/>
+      </w:pPr>
+      <w:rPr>
+        <w:rFonts w:hint="default"/>
+      </w:rPr>
+    </w:lvl>
+    <w:lvl w:ilvl="1" w:tplc="04160019" w:tentative="1">
+      <w:start w:val="1"/>
+      <w:numFmt w:val="lowerLetter"/>
+      <w:lvlText w:val="%2."/>
+      <w:lvlJc w:val="left"/>
+      <w:pPr>
+        <w:ind w:left="1440" w:hanging="360"/>
+      </w:pPr>
+    </w:lvl>
+    <w:lvl w:ilvl="2" w:tplc="0416001B" w:tentative="1">
+      <w:start w:val="1"/>
+      <w:numFmt w:val="lowerRoman"/>
+      <w:lvlText w:val="%3."/>
+      <w:lvlJc w:val="right"/>
+      <w:pPr>
+        <w:ind w:left="2160" w:hanging="180"/>
+      </w:pPr>
+    </w:lvl>
+    <w:lvl w:ilvl="3" w:tplc="0416000F" w:tentative="1">
+      <w:start w:val="1"/>
+      <w:numFmt w:val="decimal"/>
+      <w:lvlText w:val="%4."/>
+      <w:lvlJc w:val="left"/>
+      <w:pPr>
+        <w:ind w:left="2880" w:hanging="360"/>
+      </w:pPr>
+    </w:lvl>
+    <w:lvl w:ilvl="4" w:tplc="04160019" w:tentative="1">
+      <w:start w:val="1"/>
+      <w:numFmt w:val="lowerLetter"/>
+      <w:lvlText w:val="%5."/>
+      <w:lvlJc w:val="left"/>
+      <w:pPr>
+        <w:ind w:left="3600" w:hanging="360"/>
+      </w:pPr>
+    </w:lvl>
+    <w:lvl w:ilvl="5" w:tplc="0416001B" w:tentative="1">
+      <w:start w:val="1"/>
+      <w:numFmt w:val="lowerRoman"/>
+      <w:lvlText w:val="%6."/>
+      <w:lvlJc w:val="right"/>
+      <w:pPr>
+        <w:ind w:left="4320" w:hanging="180"/>
+      </w:pPr>
+    </w:lvl>
+    <w:lvl w:ilvl="6" w:tplc="0416000F" w:tentative="1">
+      <w:start w:val="1"/>
+      <w:numFmt w:val="decimal"/>
+      <w:lvlText w:val="%7."/>
+      <w:lvlJc w:val="left"/>
+      <w:pPr>
+        <w:ind w:left="5040" w:hanging="360"/>
+      </w:pPr>
+    </w:lvl>
+    <w:lvl w:ilvl="7" w:tplc="04160019" w:tentative="1">
+      <w:start w:val="1"/>
+      <w:numFmt w:val="lowerLetter"/>
+      <w:lvlText w:val="%8."/>
+      <w:lvlJc w:val="left"/>
+      <w:pPr>
+        <w:ind w:left="5760" w:hanging="360"/>
+      </w:pPr>
+    </w:lvl>
+    <w:lvl w:ilvl="8" w:tplc="0416001B" w:tentative="1">
+      <w:start w:val="1"/>
+      <w:numFmt w:val="lowerRoman"/>
+      <w:lvlText w:val="%9."/>
+      <w:lvlJc w:val="right"/>
+      <w:pPr>
+        <w:ind w:left="6480" w:hanging="180"/>
+      </w:pPr>
+    </w:lvl>
+  </w:abstractNum>
+  <w:num w:numId="1">
+    <w:abstractNumId w:val="0"/>
+  </w:num>
+  <w:num w:numId="2">
+    <w:abstractNumId w:val="1"/>
+  </w:num>
+</w:numbering>
 </file>
 
 <file path=word/styles.xml><?xml version="1.0" encoding="utf-8"?>
@@ -753,6 +1856,28 @@
       <w:szCs w:val="32"/>
     </w:rPr>
   </w:style>
+  <w:style w:type="paragraph" w:styleId="Ttulo2">
+    <w:name w:val="heading 2"/>
+    <w:basedOn w:val="Normal"/>
+    <w:next w:val="Normal"/>
+    <w:link w:val="Ttulo2Char"/>
+    <w:uiPriority w:val="9"/>
+    <w:unhideWhenUsed/>
+    <w:qFormat/>
+    <w:rsid w:val="00983727"/>
+    <w:pPr>
+      <w:keepNext/>
+      <w:keepLines/>
+      <w:spacing w:before="40" w:after="0"/>
+      <w:outlineLvl w:val="1"/>
+    </w:pPr>
+    <w:rPr>
+      <w:rFonts w:asciiTheme="majorHAnsi" w:eastAsiaTheme="majorEastAsia" w:hAnsiTheme="majorHAnsi" w:cstheme="majorBidi"/>
+      <w:color w:val="2F5496" w:themeColor="accent1" w:themeShade="BF"/>
+      <w:sz w:val="26"/>
+      <w:szCs w:val="26"/>
+    </w:rPr>
+  </w:style>
   <w:style w:type="character" w:default="1" w:styleId="Fontepargpadro">
     <w:name w:val="Default Paragraph Font"/>
     <w:uiPriority w:val="1"/>
@@ -827,6 +1952,53 @@
       <w:szCs w:val="56"/>
     </w:rPr>
   </w:style>
+  <w:style w:type="character" w:customStyle="1" w:styleId="Ttulo2Char">
+    <w:name w:val="Título 2 Char"/>
+    <w:basedOn w:val="Fontepargpadro"/>
+    <w:link w:val="Ttulo2"/>
+    <w:uiPriority w:val="9"/>
+    <w:rsid w:val="00983727"/>
+    <w:rPr>
+      <w:rFonts w:asciiTheme="majorHAnsi" w:eastAsiaTheme="majorEastAsia" w:hAnsiTheme="majorHAnsi" w:cstheme="majorBidi"/>
+      <w:color w:val="2F5496" w:themeColor="accent1" w:themeShade="BF"/>
+      <w:sz w:val="26"/>
+      <w:szCs w:val="26"/>
+    </w:rPr>
+  </w:style>
+  <w:style w:type="character" w:styleId="Hyperlink">
+    <w:name w:val="Hyperlink"/>
+    <w:basedOn w:val="Fontepargpadro"/>
+    <w:uiPriority w:val="99"/>
+    <w:unhideWhenUsed/>
+    <w:rsid w:val="00934F0A"/>
+    <w:rPr>
+      <w:color w:val="0563C1" w:themeColor="hyperlink"/>
+      <w:u w:val="single"/>
+    </w:rPr>
+  </w:style>
+  <w:style w:type="character" w:styleId="MenoPendente">
+    <w:name w:val="Unresolved Mention"/>
+    <w:basedOn w:val="Fontepargpadro"/>
+    <w:uiPriority w:val="99"/>
+    <w:semiHidden/>
+    <w:unhideWhenUsed/>
+    <w:rsid w:val="00934F0A"/>
+    <w:rPr>
+      <w:color w:val="605E5C"/>
+      <w:shd w:val="clear" w:color="auto" w:fill="E1DFDD"/>
+    </w:rPr>
+  </w:style>
+  <w:style w:type="paragraph" w:styleId="PargrafodaLista">
+    <w:name w:val="List Paragraph"/>
+    <w:basedOn w:val="Normal"/>
+    <w:uiPriority w:val="34"/>
+    <w:qFormat/>
+    <w:rsid w:val="00B13F53"/>
+    <w:pPr>
+      <w:ind w:left="720"/>
+      <w:contextualSpacing/>
+    </w:pPr>
+  </w:style>
 </w:styles>
 </file>
 
@@ -1635,7 +2807,7 @@
         <a:p>
           <a:r>
             <a:rPr lang="pt-BR"/>
-            <a:t>Dockerfile</a:t>
+            <a:t>1 Dockerfile</a:t>
           </a:r>
         </a:p>
       </dgm:t>
@@ -1707,7 +2879,7 @@
         <a:p>
           <a:r>
             <a:rPr lang="pt-BR"/>
-            <a:t>Harbor</a:t>
+            <a:t>2       Harbor</a:t>
           </a:r>
         </a:p>
       </dgm:t>
@@ -1779,7 +2951,7 @@
         <a:p>
           <a:r>
             <a:rPr lang="pt-BR"/>
-            <a:t>Pipeline</a:t>
+            <a:t>3     Pipeline</a:t>
           </a:r>
         </a:p>
       </dgm:t>
@@ -1923,7 +3095,7 @@
         <a:p>
           <a:r>
             <a:rPr lang="pt-BR"/>
-            <a:t>Kubernetes</a:t>
+            <a:t>4 Kubernetes</a:t>
           </a:r>
         </a:p>
       </dgm:t>
@@ -2067,7 +3239,7 @@
         <a:p>
           <a:r>
             <a:rPr lang="pt-BR"/>
-            <a:t>DNS</a:t>
+            <a:t>5            DNS</a:t>
           </a:r>
         </a:p>
       </dgm:t>
@@ -2352,7 +3524,7 @@
   <dgm:whole/>
   <dgm:extLst>
     <a:ext uri="http://schemas.microsoft.com/office/drawing/2008/diagram">
-      <dsp:dataModelExt xmlns:dsp="http://schemas.microsoft.com/office/drawing/2008/diagram" relId="rId8" minVer="http://schemas.openxmlformats.org/drawingml/2006/diagram"/>
+      <dsp:dataModelExt xmlns:dsp="http://schemas.microsoft.com/office/drawing/2008/diagram" relId="rId9" minVer="http://schemas.openxmlformats.org/drawingml/2006/diagram"/>
     </a:ext>
   </dgm:extLst>
 </dgm:dataModel>
@@ -2490,7 +3662,7 @@
           </a:pPr>
           <a:r>
             <a:rPr lang="pt-BR" sz="1400" kern="1200"/>
-            <a:t>Dockerfile</a:t>
+            <a:t>1 Dockerfile</a:t>
           </a:r>
         </a:p>
       </dsp:txBody>
@@ -2683,7 +3855,7 @@
           </a:pPr>
           <a:r>
             <a:rPr lang="pt-BR" sz="1400" kern="1200"/>
-            <a:t>Harbor</a:t>
+            <a:t>2       Harbor</a:t>
           </a:r>
         </a:p>
       </dsp:txBody>
@@ -2894,7 +4066,7 @@
           </a:pPr>
           <a:r>
             <a:rPr lang="pt-BR" sz="1400" kern="1200"/>
-            <a:t>Pipeline</a:t>
+            <a:t>3     Pipeline</a:t>
           </a:r>
         </a:p>
       </dsp:txBody>
@@ -3105,7 +4277,7 @@
           </a:pPr>
           <a:r>
             <a:rPr lang="pt-BR" sz="1400" kern="1200"/>
-            <a:t>Kubernetes</a:t>
+            <a:t>4 Kubernetes</a:t>
           </a:r>
         </a:p>
       </dsp:txBody>
@@ -3281,7 +4453,7 @@
           </a:pPr>
           <a:r>
             <a:rPr lang="pt-BR" sz="1400" kern="1200"/>
-            <a:t>DNS</a:t>
+            <a:t>5            DNS</a:t>
           </a:r>
         </a:p>
       </dsp:txBody>

</xml_diff>

<commit_message>
atualização guia de publicação
</commit_message>
<xml_diff>
--- a/Guia_Publicacao_Cloud_Privada.docx
+++ b/Guia_Publicacao_Cloud_Privada.docx
@@ -40,7 +40,7 @@
     </w:p>
     <w:p>
       <w:r>
-        <w:t xml:space="preserve">Este guia contém as orientações básicas para sobre o processo de </w:t>
+        <w:t xml:space="preserve">Este guia contém as orientações básicas sobre o processo de </w:t>
       </w:r>
       <w:r>
         <w:t xml:space="preserve">Build e </w:t>
@@ -84,10 +84,22 @@
         <w:t>O processo</w:t>
       </w:r>
       <w:r>
-        <w:t xml:space="preserve"> para levar a aplicação desde o seu código fonte inicial até sua execução final no </w:t>
+        <w:t xml:space="preserve"> para levar a aplicação desde o seu código fonte inicial até </w:t>
+      </w:r>
+      <w:r>
+        <w:t xml:space="preserve">a </w:t>
+      </w:r>
+      <w:r>
+        <w:t xml:space="preserve">sua execução final no </w:t>
+      </w:r>
+      <w:r>
+        <w:t xml:space="preserve">ambiente </w:t>
       </w:r>
       <w:proofErr w:type="spellStart"/>
       <w:r>
+        <w:rPr>
+          <w:i/>
+        </w:rPr>
         <w:t>Kubernetes</w:t>
       </w:r>
       <w:proofErr w:type="spellEnd"/>
@@ -95,26 +107,48 @@
         <w:t xml:space="preserve"> requer </w:t>
       </w:r>
       <w:r>
-        <w:t>uma</w:t>
-      </w:r>
-      <w:r>
-        <w:t xml:space="preserve"> série de etapas</w:t>
-      </w:r>
-      <w:r>
-        <w:t xml:space="preserve"> a serem </w:t>
-      </w:r>
-      <w:proofErr w:type="gramStart"/>
-      <w:r>
-        <w:t>compridas</w:t>
-      </w:r>
-      <w:proofErr w:type="gramEnd"/>
-      <w:r>
-        <w:t>.</w:t>
+        <w:t>um</w:t>
+      </w:r>
+      <w:r>
+        <w:t xml:space="preserve"> conjunto de</w:t>
+      </w:r>
+      <w:r>
+        <w:t xml:space="preserve"> etapas</w:t>
+      </w:r>
+      <w:r>
+        <w:t xml:space="preserve"> </w:t>
+      </w:r>
+      <w:r>
+        <w:t xml:space="preserve">que precisam ser </w:t>
+      </w:r>
+      <w:r>
+        <w:t>c</w:t>
+      </w:r>
+      <w:r>
+        <w:t>u</w:t>
+      </w:r>
+      <w:r>
+        <w:t>mpridas.</w:t>
       </w:r>
     </w:p>
     <w:p>
       <w:r>
-        <w:t>Mapeando os principais pontos desse processo podemos dividi-lo da seguinte forma:</w:t>
+        <w:t>Fazendo um m</w:t>
+      </w:r>
+      <w:r>
+        <w:t xml:space="preserve">apeando </w:t>
+      </w:r>
+      <w:r>
+        <w:t>d</w:t>
+      </w:r>
+      <w:r>
+        <w:t xml:space="preserve">os principais pontos desse processo podemos dividi-lo da seguinte </w:t>
+      </w:r>
+      <w:r>
+        <w:t>maneira</w:t>
+      </w:r>
+      <w:r>
+        <w:t>:</w:t>
       </w:r>
     </w:p>
     <w:p>
@@ -139,13 +173,19 @@
     </w:p>
     <w:p>
       <w:r>
-        <w:t>Segue abaixo o detalhamento de cada umas d</w:t>
-      </w:r>
-      <w:r>
-        <w:t>a</w:t>
-      </w:r>
-      <w:r>
-        <w:t>s etapas.</w:t>
+        <w:t>Tomando como base as 5 etapas acima, s</w:t>
+      </w:r>
+      <w:r>
+        <w:t xml:space="preserve">egue abaixo </w:t>
+      </w:r>
+      <w:r>
+        <w:t>um</w:t>
+      </w:r>
+      <w:r>
+        <w:t xml:space="preserve"> detalhamento </w:t>
+      </w:r>
+      <w:r>
+        <w:t>de cada uma delas.</w:t>
       </w:r>
     </w:p>
     <w:p>
@@ -192,7 +232,16 @@
         <w:t xml:space="preserve">Para mais detalhes </w:t>
       </w:r>
       <w:r>
-        <w:t>segue abaixo algumas referências sobre o assunto:</w:t>
+        <w:t xml:space="preserve">sobre o assunto, </w:t>
+      </w:r>
+      <w:r>
+        <w:t>segue</w:t>
+      </w:r>
+      <w:r>
+        <w:t>m</w:t>
+      </w:r>
+      <w:r>
+        <w:t xml:space="preserve"> abaixo algumas referências:</w:t>
       </w:r>
     </w:p>
     <w:p>
@@ -328,7 +377,7 @@
       </w:r>
       <w:proofErr w:type="spellEnd"/>
       <w:r>
-        <w:t xml:space="preserve"> de uma aplicação</w:t>
+        <w:t xml:space="preserve"> da aplicação</w:t>
       </w:r>
       <w:r>
         <w:t>.</w:t>
@@ -336,10 +385,34 @@
     </w:p>
     <w:p>
       <w:r>
-        <w:t xml:space="preserve">Para teste e desenvolvimento </w:t>
-      </w:r>
-      <w:r>
-        <w:t xml:space="preserve">local é necessário ter instalado a ferramenta do Docker. </w:t>
+        <w:t xml:space="preserve">Para </w:t>
+      </w:r>
+      <w:r>
+        <w:t xml:space="preserve">realizar </w:t>
+      </w:r>
+      <w:r>
+        <w:t>teste</w:t>
+      </w:r>
+      <w:r>
+        <w:t>s</w:t>
+      </w:r>
+      <w:r>
+        <w:t xml:space="preserve"> </w:t>
+      </w:r>
+      <w:r>
+        <w:t>durante o</w:t>
+      </w:r>
+      <w:r>
+        <w:t xml:space="preserve"> desenvolvimento </w:t>
+      </w:r>
+      <w:r>
+        <w:t>local</w:t>
+      </w:r>
+      <w:r>
+        <w:t xml:space="preserve"> do arquivo,</w:t>
+      </w:r>
+      <w:r>
+        <w:t xml:space="preserve"> é necessário ter instalado a ferramenta do Docker. </w:t>
       </w:r>
       <w:r>
         <w:t xml:space="preserve">Ver o post </w:t>
@@ -353,7 +426,13 @@
         </w:r>
       </w:hyperlink>
       <w:r>
-        <w:t xml:space="preserve"> para obter mais detalhes.</w:t>
+        <w:t xml:space="preserve"> para obter mais detalhes</w:t>
+      </w:r>
+      <w:r>
+        <w:t xml:space="preserve"> sobre a instalação</w:t>
+      </w:r>
+      <w:r>
+        <w:t>.</w:t>
       </w:r>
     </w:p>
     <w:p>
@@ -374,7 +453,16 @@
       </w:r>
       <w:proofErr w:type="spellEnd"/>
       <w:r>
-        <w:t>, basicamente são necessários apenas 2 comandos</w:t>
+        <w:t xml:space="preserve"> no diretório raiz da aplicação</w:t>
+      </w:r>
+      <w:r>
+        <w:t>, basicamente</w:t>
+      </w:r>
+      <w:r>
+        <w:t xml:space="preserve">, serão </w:t>
+      </w:r>
+      <w:r>
+        <w:t>necessários apenas 2 comandos</w:t>
       </w:r>
       <w:r>
         <w:t xml:space="preserve"> para montar e rodar a aplicação</w:t>
@@ -488,7 +576,19 @@
     </w:p>
     <w:p>
       <w:r>
-        <w:t>A referência completa de comandos para o Docker CLI</w:t>
+        <w:t>A referência completa</w:t>
+      </w:r>
+      <w:r>
+        <w:t xml:space="preserve"> para os</w:t>
+      </w:r>
+      <w:r>
+        <w:t xml:space="preserve"> comandos </w:t>
+      </w:r>
+      <w:r>
+        <w:t>d</w:t>
+      </w:r>
+      <w:r>
+        <w:t>o Docker CLI</w:t>
       </w:r>
       <w:hyperlink r:id="rId14" w:history="1">
         <w:r>
@@ -501,6 +601,8 @@
       <w:r>
         <w:t>.</w:t>
       </w:r>
+      <w:bookmarkStart w:id="0" w:name="_GoBack"/>
+      <w:bookmarkEnd w:id="0"/>
       <w:r>
         <w:br/>
       </w:r>
@@ -1242,10 +1344,7 @@
         <w:t>.</w:t>
       </w:r>
     </w:p>
-    <w:p>
-      <w:bookmarkStart w:id="0" w:name="_GoBack"/>
-      <w:bookmarkEnd w:id="0"/>
-    </w:p>
+    <w:p/>
     <w:p>
       <w:pPr>
         <w:pStyle w:val="Ttulo2"/>

</xml_diff>

<commit_message>
Atualisação Guia de Publicação
</commit_message>
<xml_diff>
--- a/Guia_Publicacao_Cloud_Privada.docx
+++ b/Guia_Publicacao_Cloud_Privada.docx
@@ -906,13 +906,7 @@
       </w:r>
       <w:proofErr w:type="spellEnd"/>
       <w:r>
-        <w:t xml:space="preserve"> para preencher o campo</w:t>
-      </w:r>
-      <w:r>
-        <w:t xml:space="preserve"> de</w:t>
-      </w:r>
-      <w:r>
-        <w:t xml:space="preserve"> descrição:</w:t>
+        <w:t xml:space="preserve"> para preencher o campo de descrição:</w:t>
       </w:r>
     </w:p>
     <w:p>
@@ -935,23 +929,7 @@
           <w:rFonts w:ascii="Courier New" w:hAnsi="Courier New" w:cs="Courier New"/>
           <w:sz w:val="18"/>
         </w:rPr>
-        <w:t xml:space="preserve">novo projeto </w:t>
-      </w:r>
-      <w:proofErr w:type="spellStart"/>
-      <w:r>
-        <w:rPr>
-          <w:rFonts w:ascii="Courier New" w:hAnsi="Courier New" w:cs="Courier New"/>
-          <w:sz w:val="18"/>
-        </w:rPr>
-        <w:t>no</w:t>
-      </w:r>
-      <w:proofErr w:type="spellEnd"/>
-      <w:r>
-        <w:rPr>
-          <w:rFonts w:ascii="Courier New" w:hAnsi="Courier New" w:cs="Courier New"/>
-          <w:sz w:val="18"/>
-        </w:rPr>
-        <w:t xml:space="preserve"> </w:t>
+        <w:t xml:space="preserve">novo projeto no </w:t>
       </w:r>
       <w:proofErr w:type="spellStart"/>
       <w:r>
@@ -1041,6 +1019,8 @@
       <w:pPr>
         <w:pStyle w:val="Ttulo1"/>
       </w:pPr>
+      <w:bookmarkStart w:id="0" w:name="_3_–_Pipeline"/>
+      <w:bookmarkEnd w:id="0"/>
       <w:r>
         <w:t>3 –</w:t>
       </w:r>
@@ -1562,6 +1542,20 @@
       <w:proofErr w:type="spellEnd"/>
     </w:p>
     <w:p>
+      <w:pPr>
+        <w:pStyle w:val="Ttulo2"/>
+      </w:pPr>
+      <w:r>
+        <w:t xml:space="preserve">4.1 </w:t>
+      </w:r>
+      <w:r>
+        <w:t>–</w:t>
+      </w:r>
+      <w:r>
+        <w:t xml:space="preserve"> Solicitar acesso</w:t>
+      </w:r>
+    </w:p>
+    <w:p>
       <w:r>
         <w:t xml:space="preserve">Para publicar uma aplicação no </w:t>
       </w:r>
@@ -1863,8 +1857,6 @@
       <w:r>
         <w:t>descrição:</w:t>
       </w:r>
-      <w:bookmarkStart w:id="0" w:name="_GoBack"/>
-      <w:bookmarkEnd w:id="0"/>
     </w:p>
     <w:p>
       <w:pPr>
@@ -2123,12 +2115,6 @@
           <w:sz w:val="18"/>
         </w:rPr>
         <w:t xml:space="preserve"> de acesso&gt;</w:t>
-      </w:r>
-    </w:p>
-    <w:p/>
-    <w:p>
-      <w:r>
-        <w:t xml:space="preserve">Após a conclusão da requisição, </w:t>
       </w:r>
     </w:p>
     <w:p/>
@@ -2137,20 +2123,1340 @@
         <w:pStyle w:val="Ttulo2"/>
       </w:pPr>
       <w:r>
-        <w:t>5 –</w:t>
+        <w:t xml:space="preserve">4.2 </w:t>
+      </w:r>
+      <w:r>
+        <w:t>–</w:t>
+      </w:r>
+      <w:r>
+        <w:t xml:space="preserve"> Configurar o 1º acesso </w:t>
+      </w:r>
+    </w:p>
+    <w:p>
+      <w:r>
+        <w:t>Após a</w:t>
+      </w:r>
+      <w:r>
+        <w:t xml:space="preserve"> execução </w:t>
+      </w:r>
+      <w:r>
+        <w:t xml:space="preserve">e conclusão </w:t>
+      </w:r>
+      <w:r>
+        <w:t>da requisição</w:t>
+      </w:r>
+      <w:r>
+        <w:t xml:space="preserve">, será disponibilizado um arquivo </w:t>
+      </w:r>
+      <w:proofErr w:type="spellStart"/>
+      <w:r>
+        <w:rPr>
+          <w:i/>
+        </w:rPr>
+        <w:t>kubeconfig</w:t>
+      </w:r>
+      <w:proofErr w:type="spellEnd"/>
+      <w:r>
+        <w:t xml:space="preserve"> com autorização de acesso no </w:t>
+      </w:r>
+      <w:r>
+        <w:rPr>
+          <w:i/>
+        </w:rPr>
+        <w:t>C</w:t>
+      </w:r>
+      <w:r>
+        <w:rPr>
+          <w:i/>
+        </w:rPr>
+        <w:t>luster/</w:t>
+      </w:r>
+      <w:proofErr w:type="spellStart"/>
+      <w:r>
+        <w:rPr>
+          <w:i/>
+        </w:rPr>
+        <w:t>N</w:t>
+      </w:r>
+      <w:r>
+        <w:rPr>
+          <w:i/>
+        </w:rPr>
+        <w:t>amespace</w:t>
+      </w:r>
+      <w:proofErr w:type="spellEnd"/>
+      <w:r>
+        <w:t xml:space="preserve"> criado.</w:t>
+      </w:r>
+    </w:p>
+    <w:p>
+      <w:r>
+        <w:t xml:space="preserve">A maneira mais básica de acessar o </w:t>
+      </w:r>
+      <w:proofErr w:type="spellStart"/>
+      <w:r>
+        <w:rPr>
+          <w:i/>
+        </w:rPr>
+        <w:t>Kubernetes</w:t>
+      </w:r>
+      <w:proofErr w:type="spellEnd"/>
+      <w:r>
+        <w:t xml:space="preserve"> é através da ferramenta de CLI </w:t>
+      </w:r>
+      <w:proofErr w:type="spellStart"/>
+      <w:r>
+        <w:rPr>
+          <w:b/>
+        </w:rPr>
+        <w:t>kubectl</w:t>
+      </w:r>
+      <w:proofErr w:type="spellEnd"/>
+      <w:r>
+        <w:t xml:space="preserve">. </w:t>
+      </w:r>
+      <w:hyperlink r:id="rId23" w:anchor="kubectl" w:history="1">
+        <w:r>
+          <w:rPr>
+            <w:rStyle w:val="Hyperlink"/>
+          </w:rPr>
+          <w:t>Acessar este link</w:t>
+        </w:r>
+      </w:hyperlink>
+      <w:r>
+        <w:t xml:space="preserve"> para fazer o download e instalação desta ferramenta</w:t>
+      </w:r>
+      <w:r>
+        <w:t>.</w:t>
+      </w:r>
+    </w:p>
+    <w:p>
+      <w:r>
+        <w:t xml:space="preserve">Para utilizar o </w:t>
+      </w:r>
+      <w:proofErr w:type="spellStart"/>
+      <w:r>
+        <w:rPr>
+          <w:i/>
+        </w:rPr>
+        <w:t>kubectl</w:t>
+      </w:r>
+      <w:proofErr w:type="spellEnd"/>
+      <w:r>
+        <w:t xml:space="preserve"> é necessário associar o arquivo </w:t>
+      </w:r>
+      <w:proofErr w:type="spellStart"/>
+      <w:r>
+        <w:rPr>
+          <w:i/>
+        </w:rPr>
+        <w:t>kubeconfig</w:t>
+      </w:r>
+      <w:proofErr w:type="spellEnd"/>
+      <w:r>
+        <w:t xml:space="preserve"> recebido. Isso pode ser feito através de uma variável de ambiente chamada </w:t>
+      </w:r>
+      <w:r>
+        <w:rPr>
+          <w:b/>
+        </w:rPr>
+        <w:t>KUBECONFIG</w:t>
+      </w:r>
+      <w:r>
+        <w:t>. Exemplo:</w:t>
+      </w:r>
+      <w:r>
+        <w:br/>
+      </w:r>
+      <w:r>
+        <w:br/>
+      </w:r>
+      <w:r>
+        <w:rPr>
+          <w:rFonts w:ascii="Courier New" w:hAnsi="Courier New" w:cs="Courier New"/>
+        </w:rPr>
+        <w:t>&gt; SET KUBECONFIG=C:\Path\to\Kubeconfig</w:t>
+      </w:r>
+      <w:r>
+        <w:rPr>
+          <w:rFonts w:ascii="Courier New" w:hAnsi="Courier New" w:cs="Courier New"/>
+        </w:rPr>
+        <w:br/>
+      </w:r>
+      <w:r>
+        <w:br/>
+        <w:t xml:space="preserve">Feita essa configuração, o </w:t>
+      </w:r>
+      <w:proofErr w:type="spellStart"/>
+      <w:r>
+        <w:rPr>
+          <w:i/>
+        </w:rPr>
+        <w:t>kubectl</w:t>
+      </w:r>
+      <w:proofErr w:type="spellEnd"/>
+      <w:r>
+        <w:t xml:space="preserve"> já pode ser executado. Segue abaixo um exemplo de um comando para listar o</w:t>
+      </w:r>
+      <w:r>
+        <w:t>s</w:t>
       </w:r>
       <w:r>
         <w:t xml:space="preserve"> </w:t>
       </w:r>
-      <w:r>
-        <w:t>DNS</w:t>
-      </w:r>
+      <w:proofErr w:type="spellStart"/>
+      <w:r>
+        <w:rPr>
+          <w:i/>
+        </w:rPr>
+        <w:t>Pods</w:t>
+      </w:r>
+      <w:proofErr w:type="spellEnd"/>
+      <w:r>
+        <w:t xml:space="preserve"> de um </w:t>
+      </w:r>
+      <w:proofErr w:type="spellStart"/>
+      <w:r>
+        <w:rPr>
+          <w:i/>
+        </w:rPr>
+        <w:t>Namespace</w:t>
+      </w:r>
+      <w:proofErr w:type="spellEnd"/>
+      <w:r>
+        <w:t>:</w:t>
+      </w:r>
+    </w:p>
+    <w:p>
+      <w:r>
+        <w:rPr>
+          <w:noProof/>
+        </w:rPr>
+        <w:drawing>
+          <wp:inline distT="0" distB="0" distL="0" distR="0" wp14:anchorId="7D9881C5" wp14:editId="0E390D5B">
+            <wp:extent cx="4333461" cy="800845"/>
+            <wp:effectExtent l="0" t="0" r="0" b="0"/>
+            <wp:docPr id="8" name="Imagem 8"/>
+            <wp:cNvGraphicFramePr>
+              <a:graphicFrameLocks xmlns:a="http://schemas.openxmlformats.org/drawingml/2006/main" noChangeAspect="1"/>
+            </wp:cNvGraphicFramePr>
+            <a:graphic xmlns:a="http://schemas.openxmlformats.org/drawingml/2006/main">
+              <a:graphicData uri="http://schemas.openxmlformats.org/drawingml/2006/picture">
+                <pic:pic xmlns:pic="http://schemas.openxmlformats.org/drawingml/2006/picture">
+                  <pic:nvPicPr>
+                    <pic:cNvPr id="1" name=""/>
+                    <pic:cNvPicPr/>
+                  </pic:nvPicPr>
+                  <pic:blipFill>
+                    <a:blip r:embed="rId24"/>
+                    <a:stretch>
+                      <a:fillRect/>
+                    </a:stretch>
+                  </pic:blipFill>
+                  <pic:spPr>
+                    <a:xfrm>
+                      <a:off x="0" y="0"/>
+                      <a:ext cx="4376453" cy="808790"/>
+                    </a:xfrm>
+                    <a:prstGeom prst="rect">
+                      <a:avLst/>
+                    </a:prstGeom>
+                  </pic:spPr>
+                </pic:pic>
+              </a:graphicData>
+            </a:graphic>
+          </wp:inline>
+        </w:drawing>
+      </w:r>
+    </w:p>
+    <w:p>
+      <w:r>
+        <w:t xml:space="preserve">Usar o comando </w:t>
+      </w:r>
+      <w:proofErr w:type="spellStart"/>
+      <w:r>
+        <w:rPr>
+          <w:i/>
+        </w:rPr>
+        <w:t>kubectl</w:t>
+      </w:r>
+      <w:proofErr w:type="spellEnd"/>
+      <w:r>
+        <w:rPr>
+          <w:i/>
+        </w:rPr>
+        <w:t xml:space="preserve"> –help</w:t>
+      </w:r>
+      <w:r>
+        <w:t xml:space="preserve"> para obter ajuda sobre os comandos disponíveis ou então acessar o </w:t>
+      </w:r>
+      <w:hyperlink r:id="rId25" w:history="1">
+        <w:r>
+          <w:rPr>
+            <w:rStyle w:val="Hyperlink"/>
+          </w:rPr>
+          <w:t>guia de referência do site kubernetes.io</w:t>
+        </w:r>
+      </w:hyperlink>
+      <w:r>
+        <w:t>.</w:t>
+      </w:r>
+    </w:p>
+    <w:p>
+      <w:r>
+        <w:t xml:space="preserve">Além do </w:t>
+      </w:r>
+      <w:proofErr w:type="spellStart"/>
+      <w:r>
+        <w:rPr>
+          <w:i/>
+        </w:rPr>
+        <w:t>kubectl</w:t>
+      </w:r>
+      <w:proofErr w:type="spellEnd"/>
+      <w:r>
+        <w:t xml:space="preserve"> e</w:t>
+      </w:r>
+      <w:r>
+        <w:t xml:space="preserve">xistem diversas ferramentas </w:t>
+      </w:r>
+      <w:r>
+        <w:t xml:space="preserve">disponíveis na internet para serem usadas como cliente de acesso ao </w:t>
+      </w:r>
+      <w:proofErr w:type="spellStart"/>
+      <w:r>
+        <w:rPr>
+          <w:i/>
+        </w:rPr>
+        <w:t>Kubernetes</w:t>
+      </w:r>
+      <w:proofErr w:type="spellEnd"/>
+      <w:r>
+        <w:t>.</w:t>
+      </w:r>
+      <w:r>
+        <w:t xml:space="preserve"> </w:t>
+      </w:r>
+      <w:r>
+        <w:t xml:space="preserve">Uma bastante interessante, principalmente para a área de </w:t>
+      </w:r>
+      <w:r>
+        <w:lastRenderedPageBreak/>
+        <w:t xml:space="preserve">desenvolvimento, é uma extensão do </w:t>
+      </w:r>
+      <w:r>
+        <w:rPr>
+          <w:i/>
+        </w:rPr>
+        <w:t xml:space="preserve">Visual Studio </w:t>
+      </w:r>
+      <w:proofErr w:type="spellStart"/>
+      <w:r>
+        <w:rPr>
+          <w:i/>
+        </w:rPr>
+        <w:t>Code</w:t>
+      </w:r>
+      <w:proofErr w:type="spellEnd"/>
+      <w:r>
+        <w:t xml:space="preserve"> para o </w:t>
+      </w:r>
+      <w:proofErr w:type="spellStart"/>
+      <w:r>
+        <w:t>Kubernetes</w:t>
+      </w:r>
+      <w:proofErr w:type="spellEnd"/>
+      <w:r>
+        <w:t>. Para instalá-la clicar no menu “</w:t>
+      </w:r>
+      <w:proofErr w:type="spellStart"/>
+      <w:r>
+        <w:t>Extensions</w:t>
+      </w:r>
+      <w:proofErr w:type="spellEnd"/>
+      <w:r>
+        <w:t>”, pesquisar por “</w:t>
+      </w:r>
+      <w:proofErr w:type="spellStart"/>
+      <w:r>
+        <w:t>Kubernetes</w:t>
+      </w:r>
+      <w:proofErr w:type="spellEnd"/>
+      <w:r>
+        <w:t xml:space="preserve">” e em seguida clicar em </w:t>
+      </w:r>
+      <w:proofErr w:type="spellStart"/>
+      <w:r>
+        <w:t>Install</w:t>
+      </w:r>
+      <w:proofErr w:type="spellEnd"/>
+      <w:r>
+        <w:t>, como mostra a figura abaixo:</w:t>
+      </w:r>
+    </w:p>
+    <w:p>
+      <w:r>
+        <w:rPr>
+          <w:noProof/>
+        </w:rPr>
+        <w:drawing>
+          <wp:inline distT="0" distB="0" distL="0" distR="0" wp14:anchorId="30CDD64C" wp14:editId="7E617EC6">
+            <wp:extent cx="3065227" cy="2298920"/>
+            <wp:effectExtent l="0" t="0" r="1905" b="6350"/>
+            <wp:docPr id="9" name="Imagem 9"/>
+            <wp:cNvGraphicFramePr>
+              <a:graphicFrameLocks xmlns:a="http://schemas.openxmlformats.org/drawingml/2006/main" noChangeAspect="1"/>
+            </wp:cNvGraphicFramePr>
+            <a:graphic xmlns:a="http://schemas.openxmlformats.org/drawingml/2006/main">
+              <a:graphicData uri="http://schemas.openxmlformats.org/drawingml/2006/picture">
+                <pic:pic xmlns:pic="http://schemas.openxmlformats.org/drawingml/2006/picture">
+                  <pic:nvPicPr>
+                    <pic:cNvPr id="1" name=""/>
+                    <pic:cNvPicPr/>
+                  </pic:nvPicPr>
+                  <pic:blipFill>
+                    <a:blip r:embed="rId26"/>
+                    <a:stretch>
+                      <a:fillRect/>
+                    </a:stretch>
+                  </pic:blipFill>
+                  <pic:spPr>
+                    <a:xfrm>
+                      <a:off x="0" y="0"/>
+                      <a:ext cx="3083190" cy="2312392"/>
+                    </a:xfrm>
+                    <a:prstGeom prst="rect">
+                      <a:avLst/>
+                    </a:prstGeom>
+                  </pic:spPr>
+                </pic:pic>
+              </a:graphicData>
+            </a:graphic>
+          </wp:inline>
+        </w:drawing>
+      </w:r>
+    </w:p>
+    <w:p>
+      <w:r>
+        <w:t xml:space="preserve">Após a instalação um novo ícone do </w:t>
+      </w:r>
+      <w:proofErr w:type="spellStart"/>
+      <w:r>
+        <w:rPr>
+          <w:i/>
+        </w:rPr>
+        <w:t>Kubernetes</w:t>
+      </w:r>
+      <w:proofErr w:type="spellEnd"/>
+      <w:r>
+        <w:t xml:space="preserve"> irá aparecer no menu lateral, clicar nele e em seguida no menu da figura abaixo, selecione a opção </w:t>
+      </w:r>
+      <w:r>
+        <w:rPr>
+          <w:i/>
+        </w:rPr>
+        <w:t xml:space="preserve">Set </w:t>
+      </w:r>
+      <w:proofErr w:type="spellStart"/>
+      <w:r>
+        <w:rPr>
+          <w:i/>
+        </w:rPr>
+        <w:t>kubeconfig</w:t>
+      </w:r>
+      <w:proofErr w:type="spellEnd"/>
+      <w:r>
+        <w:t xml:space="preserve"> para informar o local do arquivo de configuração:</w:t>
+      </w:r>
+    </w:p>
+    <w:p>
+      <w:r>
+        <w:rPr>
+          <w:noProof/>
+        </w:rPr>
+        <w:drawing>
+          <wp:inline distT="0" distB="0" distL="0" distR="0" wp14:anchorId="52C9DEFB" wp14:editId="6DCAE077">
+            <wp:extent cx="3323646" cy="2833272"/>
+            <wp:effectExtent l="0" t="0" r="0" b="5715"/>
+            <wp:docPr id="10" name="Imagem 10"/>
+            <wp:cNvGraphicFramePr>
+              <a:graphicFrameLocks xmlns:a="http://schemas.openxmlformats.org/drawingml/2006/main" noChangeAspect="1"/>
+            </wp:cNvGraphicFramePr>
+            <a:graphic xmlns:a="http://schemas.openxmlformats.org/drawingml/2006/main">
+              <a:graphicData uri="http://schemas.openxmlformats.org/drawingml/2006/picture">
+                <pic:pic xmlns:pic="http://schemas.openxmlformats.org/drawingml/2006/picture">
+                  <pic:nvPicPr>
+                    <pic:cNvPr id="1" name=""/>
+                    <pic:cNvPicPr/>
+                  </pic:nvPicPr>
+                  <pic:blipFill>
+                    <a:blip r:embed="rId27"/>
+                    <a:stretch>
+                      <a:fillRect/>
+                    </a:stretch>
+                  </pic:blipFill>
+                  <pic:spPr>
+                    <a:xfrm>
+                      <a:off x="0" y="0"/>
+                      <a:ext cx="3349447" cy="2855266"/>
+                    </a:xfrm>
+                    <a:prstGeom prst="rect">
+                      <a:avLst/>
+                    </a:prstGeom>
+                  </pic:spPr>
+                </pic:pic>
+              </a:graphicData>
+            </a:graphic>
+          </wp:inline>
+        </w:drawing>
+      </w:r>
+    </w:p>
+    <w:p>
+      <w:r>
+        <w:br w:type="page"/>
+      </w:r>
+    </w:p>
+    <w:p>
+      <w:r>
+        <w:lastRenderedPageBreak/>
+        <w:t xml:space="preserve">Em seguida já será possível visualizar a estrutura do </w:t>
+      </w:r>
+      <w:proofErr w:type="spellStart"/>
+      <w:r>
+        <w:rPr>
+          <w:i/>
+        </w:rPr>
+        <w:t>Kubernetes</w:t>
+      </w:r>
+      <w:proofErr w:type="spellEnd"/>
+      <w:r>
+        <w:t xml:space="preserve"> para o </w:t>
+      </w:r>
+      <w:r>
+        <w:rPr>
+          <w:i/>
+        </w:rPr>
+        <w:t>Cluster</w:t>
+      </w:r>
+      <w:r>
+        <w:t xml:space="preserve"> disponível, como mostra a figura abaixo:</w:t>
+      </w:r>
+    </w:p>
+    <w:p>
+      <w:r>
+        <w:rPr>
+          <w:noProof/>
+        </w:rPr>
+        <w:drawing>
+          <wp:inline distT="0" distB="0" distL="0" distR="0" wp14:anchorId="735F486F" wp14:editId="767AB3CF">
+            <wp:extent cx="1733731" cy="2436246"/>
+            <wp:effectExtent l="0" t="0" r="0" b="2540"/>
+            <wp:docPr id="11" name="Imagem 11"/>
+            <wp:cNvGraphicFramePr>
+              <a:graphicFrameLocks xmlns:a="http://schemas.openxmlformats.org/drawingml/2006/main" noChangeAspect="1"/>
+            </wp:cNvGraphicFramePr>
+            <a:graphic xmlns:a="http://schemas.openxmlformats.org/drawingml/2006/main">
+              <a:graphicData uri="http://schemas.openxmlformats.org/drawingml/2006/picture">
+                <pic:pic xmlns:pic="http://schemas.openxmlformats.org/drawingml/2006/picture">
+                  <pic:nvPicPr>
+                    <pic:cNvPr id="1" name=""/>
+                    <pic:cNvPicPr/>
+                  </pic:nvPicPr>
+                  <pic:blipFill>
+                    <a:blip r:embed="rId28"/>
+                    <a:stretch>
+                      <a:fillRect/>
+                    </a:stretch>
+                  </pic:blipFill>
+                  <pic:spPr>
+                    <a:xfrm>
+                      <a:off x="0" y="0"/>
+                      <a:ext cx="1750734" cy="2460139"/>
+                    </a:xfrm>
+                    <a:prstGeom prst="rect">
+                      <a:avLst/>
+                    </a:prstGeom>
+                  </pic:spPr>
+                </pic:pic>
+              </a:graphicData>
+            </a:graphic>
+          </wp:inline>
+        </w:drawing>
+      </w:r>
+    </w:p>
+    <w:p/>
+    <w:p>
+      <w:pPr>
+        <w:pStyle w:val="Ttulo2"/>
+      </w:pPr>
+      <w:r>
+        <w:t xml:space="preserve">4.3 </w:t>
+      </w:r>
+      <w:r>
+        <w:t>–</w:t>
+      </w:r>
+      <w:r>
+        <w:t xml:space="preserve"> </w:t>
+      </w:r>
+      <w:r>
+        <w:t>Criar os elementos</w:t>
+      </w:r>
+    </w:p>
+    <w:p>
+      <w:r>
+        <w:t xml:space="preserve">Por fim, após ter todo o acesso necessário, </w:t>
+      </w:r>
+      <w:r>
+        <w:t xml:space="preserve">já </w:t>
+      </w:r>
+      <w:r>
+        <w:t xml:space="preserve">é possível </w:t>
+      </w:r>
+      <w:r>
+        <w:t xml:space="preserve">criar as devidas configurações no </w:t>
+      </w:r>
+      <w:proofErr w:type="spellStart"/>
+      <w:r>
+        <w:rPr>
+          <w:i/>
+        </w:rPr>
+        <w:t>Kubernetes</w:t>
+      </w:r>
+      <w:proofErr w:type="spellEnd"/>
+      <w:r>
+        <w:t xml:space="preserve"> para </w:t>
+      </w:r>
+      <w:r>
+        <w:t>rodar</w:t>
+      </w:r>
+      <w:r>
+        <w:t xml:space="preserve"> a aplicação, como por exemplo, criar um </w:t>
+      </w:r>
+      <w:r>
+        <w:rPr>
+          <w:i/>
+        </w:rPr>
+        <w:t>Deployment</w:t>
+      </w:r>
+      <w:r>
+        <w:t xml:space="preserve">, </w:t>
+      </w:r>
+      <w:r>
+        <w:rPr>
+          <w:i/>
+        </w:rPr>
+        <w:t>Services</w:t>
+      </w:r>
+      <w:r>
+        <w:t xml:space="preserve">, </w:t>
+      </w:r>
+      <w:proofErr w:type="spellStart"/>
+      <w:r>
+        <w:rPr>
+          <w:i/>
+        </w:rPr>
+        <w:t>Secrets</w:t>
+      </w:r>
+      <w:proofErr w:type="spellEnd"/>
+      <w:r>
+        <w:t>, etc.</w:t>
+      </w:r>
+      <w:r>
+        <w:t xml:space="preserve"> Para facilitar a criação desses </w:t>
+      </w:r>
+      <w:r>
+        <w:t>elementos</w:t>
+      </w:r>
+      <w:r>
+        <w:t>, foi disponibilizado no repositório a seguir</w:t>
+      </w:r>
+      <w:r>
+        <w:t xml:space="preserve">, </w:t>
+      </w:r>
+      <w:r>
+        <w:t xml:space="preserve">arquivos de </w:t>
+      </w:r>
+      <w:proofErr w:type="spellStart"/>
+      <w:r>
+        <w:rPr>
+          <w:i/>
+        </w:rPr>
+        <w:t>T</w:t>
+      </w:r>
+      <w:r>
+        <w:rPr>
+          <w:i/>
+        </w:rPr>
+        <w:t>emplates</w:t>
+      </w:r>
+      <w:proofErr w:type="spellEnd"/>
+      <w:r>
+        <w:t xml:space="preserve"> para cada um deles:</w:t>
+      </w:r>
+    </w:p>
+    <w:p>
+      <w:hyperlink r:id="rId29" w:history="1">
+        <w:r>
+          <w:rPr>
+            <w:rStyle w:val="Hyperlink"/>
+          </w:rPr>
+          <w:t>https://github.com/AldoCarlos/pa.templates/tree/master/kubernetes</w:t>
+        </w:r>
+      </w:hyperlink>
+    </w:p>
+    <w:p>
+      <w:r>
+        <w:t>Nos arquivos</w:t>
+      </w:r>
+      <w:r>
+        <w:t xml:space="preserve"> do repositório</w:t>
+      </w:r>
+      <w:r>
+        <w:t xml:space="preserve"> acima, o </w:t>
+      </w:r>
+      <w:proofErr w:type="spellStart"/>
+      <w:r>
+        <w:rPr>
+          <w:i/>
+        </w:rPr>
+        <w:t>T</w:t>
+      </w:r>
+      <w:r>
+        <w:rPr>
+          <w:i/>
+        </w:rPr>
+        <w:t>emplate</w:t>
+      </w:r>
+      <w:proofErr w:type="spellEnd"/>
+      <w:r>
+        <w:t xml:space="preserve"> de </w:t>
+      </w:r>
+      <w:r>
+        <w:rPr>
+          <w:i/>
+        </w:rPr>
+        <w:t>Deployment</w:t>
+      </w:r>
+      <w:r>
+        <w:t xml:space="preserve"> foi dividido em 2 arquivos já prevendo algumas diferenças de acordo com o tipo de aplicação:</w:t>
+      </w:r>
+    </w:p>
+    <w:p>
+      <w:pPr>
+        <w:pStyle w:val="PargrafodaLista"/>
+        <w:numPr>
+          <w:ilvl w:val="0"/>
+          <w:numId w:val="4"/>
+        </w:numPr>
+      </w:pPr>
+      <w:proofErr w:type="spellStart"/>
+      <w:r>
+        <w:rPr>
+          <w:b/>
+        </w:rPr>
+        <w:t>DeploymentWeb.yaml</w:t>
+      </w:r>
+      <w:proofErr w:type="spellEnd"/>
+      <w:r>
+        <w:t xml:space="preserve">: </w:t>
+      </w:r>
+      <w:r>
+        <w:t xml:space="preserve">para </w:t>
+      </w:r>
+      <w:r>
+        <w:t>aplicações que expõe uma porta HTTP, por exemplo: API .Net ou Java, uma aplicação Angular.</w:t>
+      </w:r>
+    </w:p>
+    <w:p>
+      <w:pPr>
+        <w:pStyle w:val="PargrafodaLista"/>
+        <w:numPr>
+          <w:ilvl w:val="0"/>
+          <w:numId w:val="4"/>
+        </w:numPr>
+      </w:pPr>
+      <w:proofErr w:type="spellStart"/>
+      <w:r>
+        <w:rPr>
+          <w:b/>
+        </w:rPr>
+        <w:t>DeploymentSvc.yaml</w:t>
+      </w:r>
+      <w:proofErr w:type="spellEnd"/>
+      <w:r>
+        <w:t xml:space="preserve">: </w:t>
+      </w:r>
+      <w:r>
+        <w:t xml:space="preserve">para </w:t>
+      </w:r>
+      <w:r>
+        <w:t xml:space="preserve">aplicações que não expõe uma porta HTTP, como por exemplo: rotinas </w:t>
+      </w:r>
+      <w:r>
+        <w:rPr>
+          <w:i/>
+        </w:rPr>
+        <w:t>Batch</w:t>
+      </w:r>
+      <w:r>
+        <w:t xml:space="preserve">, aplicações do tipo </w:t>
+      </w:r>
+      <w:proofErr w:type="spellStart"/>
+      <w:r>
+        <w:rPr>
+          <w:i/>
+        </w:rPr>
+        <w:t>Workers</w:t>
+      </w:r>
+      <w:proofErr w:type="spellEnd"/>
+      <w:r>
+        <w:t>.</w:t>
+      </w:r>
+    </w:p>
+    <w:p>
+      <w:r>
+        <w:t xml:space="preserve">Um outro detalhe </w:t>
+      </w:r>
+      <w:r>
+        <w:t xml:space="preserve">importante </w:t>
+      </w:r>
+      <w:r>
+        <w:t xml:space="preserve">é que foi inserido no conteúdo dos arquivos de </w:t>
+      </w:r>
+      <w:proofErr w:type="spellStart"/>
+      <w:r>
+        <w:rPr>
+          <w:i/>
+        </w:rPr>
+        <w:t>T</w:t>
+      </w:r>
+      <w:r>
+        <w:rPr>
+          <w:i/>
+        </w:rPr>
+        <w:t>emplate</w:t>
+      </w:r>
+      <w:proofErr w:type="spellEnd"/>
+      <w:r>
+        <w:t xml:space="preserve"> alguns parâmetros com um valor “curinga” representado pelos caracteres #{abc}#. A ideia é que esses parâmetros possam facilmente serem supridos por valores de variáveis durante o </w:t>
+      </w:r>
+      <w:r>
+        <w:rPr>
+          <w:i/>
+        </w:rPr>
+        <w:t>Pipeline</w:t>
+      </w:r>
+      <w:r>
+        <w:t xml:space="preserve"> do Azure </w:t>
+      </w:r>
+      <w:proofErr w:type="spellStart"/>
+      <w:r>
+        <w:t>Devops</w:t>
+      </w:r>
+      <w:proofErr w:type="spellEnd"/>
+      <w:r>
+        <w:t xml:space="preserve">. Isso pode ser feito com a </w:t>
+      </w:r>
+      <w:proofErr w:type="spellStart"/>
+      <w:r>
+        <w:rPr>
+          <w:i/>
+        </w:rPr>
+        <w:t>Task</w:t>
+      </w:r>
+      <w:proofErr w:type="spellEnd"/>
+      <w:r>
+        <w:t xml:space="preserve"> de “</w:t>
+      </w:r>
+      <w:proofErr w:type="spellStart"/>
+      <w:r>
+        <w:rPr>
+          <w:i/>
+        </w:rPr>
+        <w:t>Replace</w:t>
+      </w:r>
+      <w:proofErr w:type="spellEnd"/>
+      <w:r>
+        <w:rPr>
+          <w:i/>
+        </w:rPr>
+        <w:t xml:space="preserve"> </w:t>
+      </w:r>
+      <w:proofErr w:type="spellStart"/>
+      <w:r>
+        <w:rPr>
+          <w:i/>
+        </w:rPr>
+        <w:t>Tokens</w:t>
+      </w:r>
+      <w:proofErr w:type="spellEnd"/>
+      <w:r>
+        <w:t xml:space="preserve">”, por exemplo, durante o </w:t>
+      </w:r>
+      <w:r>
+        <w:rPr>
+          <w:i/>
+        </w:rPr>
+        <w:t>Pipeline</w:t>
+      </w:r>
+      <w:r>
+        <w:t xml:space="preserve"> de </w:t>
+      </w:r>
+      <w:proofErr w:type="spellStart"/>
+      <w:r>
+        <w:rPr>
+          <w:i/>
+        </w:rPr>
+        <w:t>Deploy</w:t>
+      </w:r>
+      <w:proofErr w:type="spellEnd"/>
+      <w:r>
+        <w:t xml:space="preserve"> para o </w:t>
+      </w:r>
+      <w:proofErr w:type="spellStart"/>
+      <w:r>
+        <w:rPr>
+          <w:i/>
+        </w:rPr>
+        <w:t>Kubernetes</w:t>
+      </w:r>
+      <w:proofErr w:type="spellEnd"/>
+      <w:r>
+        <w:t>.</w:t>
+      </w:r>
+      <w:r>
+        <w:t xml:space="preserve"> Para mais detalhes, ver o capítulo </w:t>
+      </w:r>
+      <w:hyperlink w:anchor="_3_–_Pipeline" w:history="1">
+        <w:r>
+          <w:rPr>
+            <w:rStyle w:val="Hyperlink"/>
+          </w:rPr>
+          <w:t>3 – Pipeline</w:t>
+        </w:r>
+      </w:hyperlink>
+      <w:r>
+        <w:t xml:space="preserve"> deste guia.</w:t>
+      </w:r>
+    </w:p>
+    <w:p>
+      <w:r>
+        <w:t>Opcionalmente, a</w:t>
+      </w:r>
+      <w:r>
+        <w:t xml:space="preserve"> criação desses elementos no </w:t>
+      </w:r>
+      <w:proofErr w:type="spellStart"/>
+      <w:r>
+        <w:rPr>
+          <w:i/>
+        </w:rPr>
+        <w:t>Kubernetes</w:t>
+      </w:r>
+      <w:proofErr w:type="spellEnd"/>
+      <w:r>
+        <w:t xml:space="preserve"> </w:t>
+      </w:r>
+      <w:r>
+        <w:t xml:space="preserve">também </w:t>
+      </w:r>
+      <w:r>
+        <w:t>pode ser feita inicialmente de forma manual</w:t>
+      </w:r>
+      <w:r>
+        <w:t xml:space="preserve">. </w:t>
+      </w:r>
+      <w:r>
+        <w:t>Para</w:t>
+      </w:r>
+      <w:r>
+        <w:t xml:space="preserve"> isso, </w:t>
+      </w:r>
+      <w:r>
+        <w:t xml:space="preserve">pode ser utilizado o comando </w:t>
+      </w:r>
+      <w:proofErr w:type="spellStart"/>
+      <w:r>
+        <w:rPr>
+          <w:i/>
+        </w:rPr>
+        <w:t>kubectl</w:t>
+      </w:r>
+      <w:proofErr w:type="spellEnd"/>
+      <w:r>
+        <w:t xml:space="preserve"> passando o arquivo YAML a ser criado,</w:t>
+      </w:r>
+      <w:r>
+        <w:t xml:space="preserve"> como</w:t>
+      </w:r>
+      <w:r>
+        <w:t xml:space="preserve"> por exemplo:</w:t>
+      </w:r>
+    </w:p>
+    <w:p>
+      <w:pPr>
+        <w:rPr>
+          <w:rFonts w:ascii="Courier New" w:hAnsi="Courier New" w:cs="Courier New"/>
+        </w:rPr>
+      </w:pPr>
+      <w:r>
+        <w:rPr>
+          <w:rFonts w:ascii="Courier New" w:hAnsi="Courier New" w:cs="Courier New"/>
+        </w:rPr>
+        <w:t xml:space="preserve">&gt; </w:t>
+      </w:r>
+      <w:proofErr w:type="spellStart"/>
+      <w:r>
+        <w:rPr>
+          <w:rFonts w:ascii="Courier New" w:hAnsi="Courier New" w:cs="Courier New"/>
+        </w:rPr>
+        <w:t>kubectl</w:t>
+      </w:r>
+      <w:proofErr w:type="spellEnd"/>
+      <w:r>
+        <w:rPr>
+          <w:rFonts w:ascii="Courier New" w:hAnsi="Courier New" w:cs="Courier New"/>
+        </w:rPr>
+        <w:t xml:space="preserve"> </w:t>
+      </w:r>
+      <w:proofErr w:type="spellStart"/>
+      <w:r>
+        <w:rPr>
+          <w:rFonts w:ascii="Courier New" w:hAnsi="Courier New" w:cs="Courier New"/>
+        </w:rPr>
+        <w:t>apply</w:t>
+      </w:r>
+      <w:proofErr w:type="spellEnd"/>
+      <w:r>
+        <w:rPr>
+          <w:rFonts w:ascii="Courier New" w:hAnsi="Courier New" w:cs="Courier New"/>
+        </w:rPr>
+        <w:t xml:space="preserve"> -f </w:t>
+      </w:r>
+      <w:r>
+        <w:rPr>
+          <w:rFonts w:ascii="Courier New" w:hAnsi="Courier New" w:cs="Courier New"/>
+        </w:rPr>
+        <w:t>C:\path\to\DeploymentWeb.yaml</w:t>
+      </w:r>
+    </w:p>
+    <w:p>
+      <w:bookmarkStart w:id="1" w:name="_GoBack"/>
+      <w:bookmarkEnd w:id="1"/>
     </w:p>
     <w:p/>
     <w:p/>
-    <w:p/>
-    <w:p/>
-    <w:p/>
+    <w:p>
+      <w:pPr>
+        <w:pStyle w:val="Ttulo1"/>
+      </w:pPr>
+      <w:r>
+        <w:lastRenderedPageBreak/>
+        <w:t>5 –</w:t>
+      </w:r>
+      <w:r>
+        <w:t xml:space="preserve"> </w:t>
+      </w:r>
+      <w:r>
+        <w:t>DNS</w:t>
+      </w:r>
+    </w:p>
+    <w:p>
+      <w:r>
+        <w:t xml:space="preserve">Após fazer a publicação da aplicação no </w:t>
+      </w:r>
+      <w:proofErr w:type="spellStart"/>
+      <w:r>
+        <w:rPr>
+          <w:i/>
+        </w:rPr>
+        <w:t>Kubernetes</w:t>
+      </w:r>
+      <w:proofErr w:type="spellEnd"/>
+      <w:r>
+        <w:t>, é necessário</w:t>
+      </w:r>
+      <w:r>
+        <w:t xml:space="preserve"> “expor” a aplicação para acesso externo. Recomenda-se que isso seja feito através de um elemento </w:t>
+      </w:r>
+      <w:proofErr w:type="spellStart"/>
+      <w:r>
+        <w:rPr>
+          <w:b/>
+          <w:i/>
+        </w:rPr>
+        <w:t>Ingress</w:t>
+      </w:r>
+      <w:proofErr w:type="spellEnd"/>
+      <w:r>
+        <w:t xml:space="preserve"> do </w:t>
+      </w:r>
+      <w:proofErr w:type="spellStart"/>
+      <w:r>
+        <w:rPr>
+          <w:i/>
+        </w:rPr>
+        <w:t>Kubernetes</w:t>
+      </w:r>
+      <w:proofErr w:type="spellEnd"/>
+      <w:r>
+        <w:t>.</w:t>
+      </w:r>
+    </w:p>
+    <w:p>
+      <w:r>
+        <w:t xml:space="preserve">O </w:t>
+      </w:r>
+      <w:proofErr w:type="spellStart"/>
+      <w:r>
+        <w:rPr>
+          <w:i/>
+        </w:rPr>
+        <w:t>Ingress</w:t>
+      </w:r>
+      <w:proofErr w:type="spellEnd"/>
+      <w:r>
+        <w:t xml:space="preserve"> nos permite</w:t>
+      </w:r>
+      <w:r>
+        <w:t xml:space="preserve"> configurar os</w:t>
+      </w:r>
+      <w:r>
+        <w:t xml:space="preserve"> protocolos HTTP/HTTPS, SSL/TLS, roteamento de tráfego, balanceamento de carga, controle de acesso, </w:t>
+      </w:r>
+      <w:proofErr w:type="spellStart"/>
+      <w:r>
+        <w:t>websocket</w:t>
+      </w:r>
+      <w:proofErr w:type="spellEnd"/>
+      <w:r>
+        <w:t xml:space="preserve"> e etc</w:t>
+      </w:r>
+      <w:r>
+        <w:t>.</w:t>
+      </w:r>
+    </w:p>
+    <w:p>
+      <w:r>
+        <w:t>Ele também nos entrega uma porta</w:t>
+      </w:r>
+      <w:r>
+        <w:t xml:space="preserve"> e um número IP associado a uma URL. Este IP e URL devem ser registrados no serviço de rede (DNS) da empresa.</w:t>
+      </w:r>
+    </w:p>
+    <w:p>
+      <w:r>
+        <w:t xml:space="preserve">Para fazer a solicitação descrita acima, é necessário acessar a ferramenta </w:t>
+      </w:r>
+      <w:r>
+        <w:rPr>
+          <w:b/>
+        </w:rPr>
+        <w:t xml:space="preserve">USD - </w:t>
+      </w:r>
+      <w:proofErr w:type="spellStart"/>
+      <w:r>
+        <w:rPr>
+          <w:b/>
+        </w:rPr>
+        <w:t>Unicenter</w:t>
+      </w:r>
+      <w:proofErr w:type="spellEnd"/>
+      <w:r>
+        <w:rPr>
+          <w:b/>
+        </w:rPr>
+        <w:t xml:space="preserve"> Service Desk</w:t>
+      </w:r>
+      <w:r>
+        <w:t xml:space="preserve">, na aba </w:t>
+      </w:r>
+      <w:r>
+        <w:rPr>
+          <w:i/>
+        </w:rPr>
+        <w:t>Serviços técnicos</w:t>
+      </w:r>
+      <w:r>
+        <w:t xml:space="preserve">, pesquise pela opção </w:t>
+      </w:r>
+      <w:proofErr w:type="spellStart"/>
+      <w:r>
+        <w:rPr>
+          <w:b/>
+        </w:rPr>
+        <w:t>DNS.Criar</w:t>
+      </w:r>
+      <w:proofErr w:type="spellEnd"/>
+      <w:r>
+        <w:rPr>
+          <w:b/>
+        </w:rPr>
+        <w:t>/Alterar registro de host na visão interna</w:t>
+      </w:r>
+      <w:r>
+        <w:t xml:space="preserve"> e preencha os dados como na imagem abaixo:</w:t>
+      </w:r>
+    </w:p>
+    <w:p>
+      <w:r>
+        <w:rPr>
+          <w:noProof/>
+        </w:rPr>
+        <w:drawing>
+          <wp:inline distT="0" distB="0" distL="0" distR="0">
+            <wp:extent cx="3795887" cy="2838644"/>
+            <wp:effectExtent l="0" t="0" r="0" b="0"/>
+            <wp:docPr id="13" name="Imagem 13"/>
+            <wp:cNvGraphicFramePr>
+              <a:graphicFrameLocks xmlns:a="http://schemas.openxmlformats.org/drawingml/2006/main" noChangeAspect="1"/>
+            </wp:cNvGraphicFramePr>
+            <a:graphic xmlns:a="http://schemas.openxmlformats.org/drawingml/2006/main">
+              <a:graphicData uri="http://schemas.openxmlformats.org/drawingml/2006/picture">
+                <pic:pic xmlns:pic="http://schemas.openxmlformats.org/drawingml/2006/picture">
+                  <pic:nvPicPr>
+                    <pic:cNvPr id="0" name="Picture 1"/>
+                    <pic:cNvPicPr>
+                      <a:picLocks noChangeAspect="1" noChangeArrowheads="1"/>
+                    </pic:cNvPicPr>
+                  </pic:nvPicPr>
+                  <pic:blipFill>
+                    <a:blip r:embed="rId30">
+                      <a:extLst>
+                        <a:ext uri="{28A0092B-C50C-407E-A947-70E740481C1C}">
+                          <a14:useLocalDpi xmlns:a14="http://schemas.microsoft.com/office/drawing/2010/main" val="0"/>
+                        </a:ext>
+                      </a:extLst>
+                    </a:blip>
+                    <a:srcRect/>
+                    <a:stretch>
+                      <a:fillRect/>
+                    </a:stretch>
+                  </pic:blipFill>
+                  <pic:spPr bwMode="auto">
+                    <a:xfrm>
+                      <a:off x="0" y="0"/>
+                      <a:ext cx="3816727" cy="2854228"/>
+                    </a:xfrm>
+                    <a:prstGeom prst="rect">
+                      <a:avLst/>
+                    </a:prstGeom>
+                    <a:noFill/>
+                    <a:ln>
+                      <a:noFill/>
+                    </a:ln>
+                  </pic:spPr>
+                </pic:pic>
+              </a:graphicData>
+            </a:graphic>
+          </wp:inline>
+        </w:drawing>
+      </w:r>
+    </w:p>
+    <w:p>
+      <w:r>
+        <w:t xml:space="preserve">Para obter o endereço IP, pode-se utilizar o comando </w:t>
+      </w:r>
+      <w:proofErr w:type="spellStart"/>
+      <w:r>
+        <w:rPr>
+          <w:b/>
+        </w:rPr>
+        <w:t>kubectl</w:t>
+      </w:r>
+      <w:proofErr w:type="spellEnd"/>
+      <w:r>
+        <w:t xml:space="preserve"> para listar as informações do </w:t>
+      </w:r>
+      <w:proofErr w:type="spellStart"/>
+      <w:r>
+        <w:rPr>
+          <w:b/>
+        </w:rPr>
+        <w:t>Ingress</w:t>
+      </w:r>
+      <w:proofErr w:type="spellEnd"/>
+      <w:r>
+        <w:t xml:space="preserve">. O comando é: </w:t>
+      </w:r>
+      <w:proofErr w:type="spellStart"/>
+      <w:r>
+        <w:t>kubectl</w:t>
+      </w:r>
+      <w:proofErr w:type="spellEnd"/>
+      <w:r>
+        <w:t xml:space="preserve"> </w:t>
+      </w:r>
+      <w:proofErr w:type="spellStart"/>
+      <w:r>
+        <w:t>get</w:t>
+      </w:r>
+      <w:proofErr w:type="spellEnd"/>
+      <w:r>
+        <w:t xml:space="preserve"> </w:t>
+      </w:r>
+      <w:proofErr w:type="spellStart"/>
+      <w:r>
+        <w:t>ingress</w:t>
+      </w:r>
+      <w:proofErr w:type="spellEnd"/>
+      <w:r>
+        <w:t xml:space="preserve"> -n </w:t>
+      </w:r>
+      <w:r>
+        <w:t>&lt;</w:t>
+      </w:r>
+      <w:proofErr w:type="spellStart"/>
+      <w:r>
+        <w:t>namespace</w:t>
+      </w:r>
+      <w:proofErr w:type="spellEnd"/>
+      <w:r>
+        <w:t>&gt;. A coluna “ADDRESS” irá conter o endereço IP que deve ser fornecido, como mostra a figura abaixo:</w:t>
+      </w:r>
+    </w:p>
+    <w:p>
+      <w:r>
+        <w:rPr>
+          <w:noProof/>
+        </w:rPr>
+        <w:drawing>
+          <wp:inline distT="0" distB="0" distL="0" distR="0" wp14:anchorId="5A476F07" wp14:editId="3921F855">
+            <wp:extent cx="5400040" cy="618490"/>
+            <wp:effectExtent l="0" t="0" r="0" b="0"/>
+            <wp:docPr id="12" name="Imagem 12"/>
+            <wp:cNvGraphicFramePr>
+              <a:graphicFrameLocks xmlns:a="http://schemas.openxmlformats.org/drawingml/2006/main" noChangeAspect="1"/>
+            </wp:cNvGraphicFramePr>
+            <a:graphic xmlns:a="http://schemas.openxmlformats.org/drawingml/2006/main">
+              <a:graphicData uri="http://schemas.openxmlformats.org/drawingml/2006/picture">
+                <pic:pic xmlns:pic="http://schemas.openxmlformats.org/drawingml/2006/picture">
+                  <pic:nvPicPr>
+                    <pic:cNvPr id="1" name=""/>
+                    <pic:cNvPicPr/>
+                  </pic:nvPicPr>
+                  <pic:blipFill>
+                    <a:blip r:embed="rId31"/>
+                    <a:stretch>
+                      <a:fillRect/>
+                    </a:stretch>
+                  </pic:blipFill>
+                  <pic:spPr>
+                    <a:xfrm>
+                      <a:off x="0" y="0"/>
+                      <a:ext cx="5400040" cy="618490"/>
+                    </a:xfrm>
+                    <a:prstGeom prst="rect">
+                      <a:avLst/>
+                    </a:prstGeom>
+                  </pic:spPr>
+                </pic:pic>
+              </a:graphicData>
+            </a:graphic>
+          </wp:inline>
+        </w:drawing>
+      </w:r>
+    </w:p>
     <w:sectPr>
       <w:pgSz w:w="11906" w:h="16838"/>
       <w:pgMar w:top="1417" w:right="1701" w:bottom="1417" w:left="1701" w:header="708" w:footer="708" w:gutter="0"/>
@@ -2366,6 +3672,119 @@
     </w:lvl>
   </w:abstractNum>
   <w:abstractNum w:abstractNumId="2" w15:restartNumberingAfterBreak="0">
+    <w:nsid w:val="6C605D38"/>
+    <w:multiLevelType w:val="hybridMultilevel"/>
+    <w:tmpl w:val="E80E1FEC"/>
+    <w:lvl w:ilvl="0" w:tplc="04160001">
+      <w:start w:val="1"/>
+      <w:numFmt w:val="bullet"/>
+      <w:lvlText w:val=""/>
+      <w:lvlJc w:val="left"/>
+      <w:pPr>
+        <w:ind w:left="720" w:hanging="360"/>
+      </w:pPr>
+      <w:rPr>
+        <w:rFonts w:ascii="Symbol" w:hAnsi="Symbol" w:hint="default"/>
+      </w:rPr>
+    </w:lvl>
+    <w:lvl w:ilvl="1" w:tplc="04160003" w:tentative="1">
+      <w:start w:val="1"/>
+      <w:numFmt w:val="bullet"/>
+      <w:lvlText w:val="o"/>
+      <w:lvlJc w:val="left"/>
+      <w:pPr>
+        <w:ind w:left="1440" w:hanging="360"/>
+      </w:pPr>
+      <w:rPr>
+        <w:rFonts w:ascii="Courier New" w:hAnsi="Courier New" w:cs="Courier New" w:hint="default"/>
+      </w:rPr>
+    </w:lvl>
+    <w:lvl w:ilvl="2" w:tplc="04160005" w:tentative="1">
+      <w:start w:val="1"/>
+      <w:numFmt w:val="bullet"/>
+      <w:lvlText w:val=""/>
+      <w:lvlJc w:val="left"/>
+      <w:pPr>
+        <w:ind w:left="2160" w:hanging="360"/>
+      </w:pPr>
+      <w:rPr>
+        <w:rFonts w:ascii="Wingdings" w:hAnsi="Wingdings" w:hint="default"/>
+      </w:rPr>
+    </w:lvl>
+    <w:lvl w:ilvl="3" w:tplc="04160001" w:tentative="1">
+      <w:start w:val="1"/>
+      <w:numFmt w:val="bullet"/>
+      <w:lvlText w:val=""/>
+      <w:lvlJc w:val="left"/>
+      <w:pPr>
+        <w:ind w:left="2880" w:hanging="360"/>
+      </w:pPr>
+      <w:rPr>
+        <w:rFonts w:ascii="Symbol" w:hAnsi="Symbol" w:hint="default"/>
+      </w:rPr>
+    </w:lvl>
+    <w:lvl w:ilvl="4" w:tplc="04160003" w:tentative="1">
+      <w:start w:val="1"/>
+      <w:numFmt w:val="bullet"/>
+      <w:lvlText w:val="o"/>
+      <w:lvlJc w:val="left"/>
+      <w:pPr>
+        <w:ind w:left="3600" w:hanging="360"/>
+      </w:pPr>
+      <w:rPr>
+        <w:rFonts w:ascii="Courier New" w:hAnsi="Courier New" w:cs="Courier New" w:hint="default"/>
+      </w:rPr>
+    </w:lvl>
+    <w:lvl w:ilvl="5" w:tplc="04160005" w:tentative="1">
+      <w:start w:val="1"/>
+      <w:numFmt w:val="bullet"/>
+      <w:lvlText w:val=""/>
+      <w:lvlJc w:val="left"/>
+      <w:pPr>
+        <w:ind w:left="4320" w:hanging="360"/>
+      </w:pPr>
+      <w:rPr>
+        <w:rFonts w:ascii="Wingdings" w:hAnsi="Wingdings" w:hint="default"/>
+      </w:rPr>
+    </w:lvl>
+    <w:lvl w:ilvl="6" w:tplc="04160001" w:tentative="1">
+      <w:start w:val="1"/>
+      <w:numFmt w:val="bullet"/>
+      <w:lvlText w:val=""/>
+      <w:lvlJc w:val="left"/>
+      <w:pPr>
+        <w:ind w:left="5040" w:hanging="360"/>
+      </w:pPr>
+      <w:rPr>
+        <w:rFonts w:ascii="Symbol" w:hAnsi="Symbol" w:hint="default"/>
+      </w:rPr>
+    </w:lvl>
+    <w:lvl w:ilvl="7" w:tplc="04160003" w:tentative="1">
+      <w:start w:val="1"/>
+      <w:numFmt w:val="bullet"/>
+      <w:lvlText w:val="o"/>
+      <w:lvlJc w:val="left"/>
+      <w:pPr>
+        <w:ind w:left="5760" w:hanging="360"/>
+      </w:pPr>
+      <w:rPr>
+        <w:rFonts w:ascii="Courier New" w:hAnsi="Courier New" w:cs="Courier New" w:hint="default"/>
+      </w:rPr>
+    </w:lvl>
+    <w:lvl w:ilvl="8" w:tplc="04160005" w:tentative="1">
+      <w:start w:val="1"/>
+      <w:numFmt w:val="bullet"/>
+      <w:lvlText w:val=""/>
+      <w:lvlJc w:val="left"/>
+      <w:pPr>
+        <w:ind w:left="6480" w:hanging="360"/>
+      </w:pPr>
+      <w:rPr>
+        <w:rFonts w:ascii="Wingdings" w:hAnsi="Wingdings" w:hint="default"/>
+      </w:rPr>
+    </w:lvl>
+  </w:abstractNum>
+  <w:abstractNum w:abstractNumId="3" w15:restartNumberingAfterBreak="0">
     <w:nsid w:val="7E6B188E"/>
     <w:multiLevelType w:val="hybridMultilevel"/>
     <w:tmpl w:val="673A99AA"/>
@@ -2485,6 +3904,9 @@
     <w:abstractNumId w:val="1"/>
   </w:num>
   <w:num w:numId="3">
+    <w:abstractNumId w:val="3"/>
+  </w:num>
+  <w:num w:numId="4">
     <w:abstractNumId w:val="2"/>
   </w:num>
 </w:numbering>
@@ -3060,6 +4482,18 @@
     <w:pPr>
       <w:spacing w:after="0" w:line="240" w:lineRule="auto"/>
     </w:pPr>
+  </w:style>
+  <w:style w:type="character" w:styleId="HiperlinkVisitado">
+    <w:name w:val="FollowedHyperlink"/>
+    <w:basedOn w:val="Fontepargpadro"/>
+    <w:uiPriority w:val="99"/>
+    <w:semiHidden/>
+    <w:unhideWhenUsed/>
+    <w:rsid w:val="00084617"/>
+    <w:rPr>
+      <w:color w:val="954F72" w:themeColor="followedHyperlink"/>
+      <w:u w:val="single"/>
+    </w:rPr>
   </w:style>
 </w:styles>
 </file>

</xml_diff>

<commit_message>
Atualização do Guia de Publicação
</commit_message>
<xml_diff>
--- a/Guia_Publicacao_Cloud_Privada.docx
+++ b/Guia_Publicacao_Cloud_Privada.docx
@@ -27,14 +27,12 @@
     </w:p>
     <w:p>
       <w:pPr>
-        <w:rPr>
-          <w:b/>
-        </w:rPr>
+        <w:pStyle w:val="Ttulo1"/>
       </w:pPr>
       <w:r>
-        <w:rPr>
-          <w:b/>
-        </w:rPr>
+        <w:t xml:space="preserve">1 - </w:t>
+      </w:r>
+      <w:r>
         <w:t>Introdução</w:t>
       </w:r>
     </w:p>
@@ -56,26 +54,18 @@
     </w:p>
     <w:p>
       <w:pPr>
-        <w:rPr>
-          <w:b/>
-        </w:rPr>
+        <w:pStyle w:val="Ttulo1"/>
       </w:pPr>
       <w:r>
-        <w:rPr>
-          <w:b/>
-        </w:rPr>
+        <w:t xml:space="preserve">2 - </w:t>
+      </w:r>
+      <w:r>
         <w:t xml:space="preserve">Visão </w:t>
       </w:r>
       <w:r>
-        <w:rPr>
-          <w:b/>
-        </w:rPr>
         <w:t>geral</w:t>
       </w:r>
       <w:r>
-        <w:rPr>
-          <w:b/>
-        </w:rPr>
         <w:t xml:space="preserve"> do processo</w:t>
       </w:r>
     </w:p>
@@ -193,7 +183,18 @@
         <w:pStyle w:val="Ttulo1"/>
       </w:pPr>
       <w:r>
-        <w:t>1 –</w:t>
+        <w:t>3 - Etapas</w:t>
+      </w:r>
+    </w:p>
+    <w:p>
+      <w:pPr>
+        <w:pStyle w:val="Ttulo2"/>
+      </w:pPr>
+      <w:r>
+        <w:t>3.1</w:t>
+      </w:r>
+      <w:r>
+        <w:t xml:space="preserve"> –</w:t>
       </w:r>
       <w:r>
         <w:t xml:space="preserve"> </w:t>
@@ -280,6 +281,7 @@
     </w:p>
     <w:p>
       <w:r>
+        <w:lastRenderedPageBreak/>
         <w:t xml:space="preserve">Para auxiliar no desenvolvimento do </w:t>
       </w:r>
       <w:proofErr w:type="spellStart"/>
@@ -314,11 +316,7 @@
       </w:r>
       <w:proofErr w:type="gramEnd"/>
       <w:r>
-        <w:t xml:space="preserve"> </w:t>
-      </w:r>
-      <w:r>
-        <w:lastRenderedPageBreak/>
-        <w:t>e PHP.</w:t>
+        <w:t xml:space="preserve"> e PHP.</w:t>
       </w:r>
       <w:r>
         <w:t xml:space="preserve"> </w:t>
@@ -607,10 +605,13 @@
     </w:p>
     <w:p>
       <w:pPr>
-        <w:pStyle w:val="Ttulo1"/>
+        <w:pStyle w:val="Ttulo2"/>
       </w:pPr>
       <w:r>
-        <w:t>2 –</w:t>
+        <w:t>3.2</w:t>
+      </w:r>
+      <w:r>
+        <w:t xml:space="preserve"> –</w:t>
       </w:r>
       <w:r>
         <w:t xml:space="preserve"> </w:t>
@@ -855,7 +856,6 @@
         <w:rPr>
           <w:noProof/>
         </w:rPr>
-        <w:lastRenderedPageBreak/>
         <w:drawing>
           <wp:inline distT="0" distB="0" distL="0" distR="0" wp14:anchorId="115796A8" wp14:editId="15B22E18">
             <wp:extent cx="5104738" cy="3368743"/>
@@ -1017,12 +1017,15 @@
     </w:p>
     <w:p>
       <w:pPr>
-        <w:pStyle w:val="Ttulo1"/>
+        <w:pStyle w:val="Ttulo2"/>
       </w:pPr>
       <w:bookmarkStart w:id="0" w:name="_3_–_Pipeline"/>
       <w:bookmarkEnd w:id="0"/>
       <w:r>
-        <w:t>3 –</w:t>
+        <w:t>3.3</w:t>
+      </w:r>
+      <w:r>
+        <w:t xml:space="preserve"> –</w:t>
       </w:r>
       <w:r>
         <w:t xml:space="preserve"> </w:t>
@@ -1527,32 +1530,32 @@
     <w:p/>
     <w:p>
       <w:pPr>
-        <w:pStyle w:val="Ttulo1"/>
-      </w:pPr>
-      <w:r>
-        <w:t>4 –</w:t>
-      </w:r>
-      <w:r>
-        <w:t xml:space="preserve"> </w:t>
-      </w:r>
-      <w:proofErr w:type="spellStart"/>
-      <w:r>
-        <w:t>Kubernetes</w:t>
-      </w:r>
-      <w:proofErr w:type="spellEnd"/>
-    </w:p>
-    <w:p>
-      <w:pPr>
         <w:pStyle w:val="Ttulo2"/>
       </w:pPr>
       <w:r>
-        <w:t xml:space="preserve">4.1 </w:t>
-      </w:r>
-      <w:r>
-        <w:t>–</w:t>
-      </w:r>
-      <w:r>
-        <w:t xml:space="preserve"> Solicitar acesso</w:t>
+        <w:t>3.4</w:t>
+      </w:r>
+      <w:r>
+        <w:t xml:space="preserve"> –</w:t>
+      </w:r>
+      <w:r>
+        <w:t xml:space="preserve"> </w:t>
+      </w:r>
+      <w:proofErr w:type="spellStart"/>
+      <w:r>
+        <w:t>Kubernetes</w:t>
+      </w:r>
+      <w:proofErr w:type="spellEnd"/>
+    </w:p>
+    <w:p>
+      <w:pPr>
+        <w:pStyle w:val="Ttulo3"/>
+      </w:pPr>
+      <w:r>
+        <w:t>3.4.</w:t>
+      </w:r>
+      <w:r>
+        <w:t>1 – Solicitar acesso</w:t>
       </w:r>
     </w:p>
     <w:p>
@@ -2120,16 +2123,13 @@
     <w:p/>
     <w:p>
       <w:pPr>
-        <w:pStyle w:val="Ttulo2"/>
+        <w:pStyle w:val="Ttulo3"/>
       </w:pPr>
       <w:r>
-        <w:t xml:space="preserve">4.2 </w:t>
-      </w:r>
-      <w:r>
-        <w:t>–</w:t>
-      </w:r>
-      <w:r>
-        <w:t xml:space="preserve"> Configurar o 1º acesso </w:t>
+        <w:t>3.4.2</w:t>
+      </w:r>
+      <w:r>
+        <w:t xml:space="preserve"> – Configurar o 1º acesso </w:t>
       </w:r>
     </w:p>
     <w:p>
@@ -2687,20 +2687,25 @@
     <w:p/>
     <w:p>
       <w:pPr>
-        <w:pStyle w:val="Ttulo2"/>
+        <w:pStyle w:val="Ttulo3"/>
       </w:pPr>
       <w:r>
-        <w:t xml:space="preserve">4.3 </w:t>
-      </w:r>
-      <w:r>
-        <w:t>–</w:t>
-      </w:r>
-      <w:r>
-        <w:t xml:space="preserve"> </w:t>
-      </w:r>
-      <w:r>
-        <w:t>Criar os elementos</w:t>
-      </w:r>
+        <w:t>3.4.3</w:t>
+      </w:r>
+      <w:r>
+        <w:t xml:space="preserve"> – </w:t>
+      </w:r>
+      <w:r>
+        <w:t>Criar os</w:t>
+      </w:r>
+      <w:r>
+        <w:t xml:space="preserve"> objetos no </w:t>
+      </w:r>
+      <w:proofErr w:type="spellStart"/>
+      <w:r>
+        <w:t>kubernetes</w:t>
+      </w:r>
+      <w:proofErr w:type="spellEnd"/>
     </w:p>
     <w:p>
       <w:r>
@@ -2762,10 +2767,10 @@
         <w:t>, etc.</w:t>
       </w:r>
       <w:r>
-        <w:t xml:space="preserve"> Para facilitar a criação desses </w:t>
-      </w:r>
-      <w:r>
-        <w:t>elementos</w:t>
+        <w:t xml:space="preserve"> Para facilitar a criação desses</w:t>
+      </w:r>
+      <w:r>
+        <w:t xml:space="preserve"> objetos</w:t>
       </w:r>
       <w:r>
         <w:t>, foi disponibilizado no repositório a seguir</w:t>
@@ -2806,26 +2811,14 @@
     </w:p>
     <w:p>
       <w:r>
-        <w:t>Nos arquivos</w:t>
-      </w:r>
-      <w:r>
-        <w:t xml:space="preserve"> do repositório</w:t>
-      </w:r>
-      <w:r>
-        <w:t xml:space="preserve"> acima, o </w:t>
+        <w:t xml:space="preserve">Nos arquivos do repositório acima, o </w:t>
       </w:r>
       <w:proofErr w:type="spellStart"/>
       <w:r>
         <w:rPr>
           <w:i/>
         </w:rPr>
-        <w:t>T</w:t>
-      </w:r>
-      <w:r>
-        <w:rPr>
-          <w:i/>
-        </w:rPr>
-        <w:t>emplate</w:t>
+        <w:t>Template</w:t>
       </w:r>
       <w:proofErr w:type="spellEnd"/>
       <w:r>
@@ -3044,7 +3037,13 @@
         <w:t>Opcionalmente, a</w:t>
       </w:r>
       <w:r>
-        <w:t xml:space="preserve"> criação desses elementos no </w:t>
+        <w:t xml:space="preserve"> criação desses</w:t>
+      </w:r>
+      <w:r>
+        <w:t xml:space="preserve"> objetos</w:t>
+      </w:r>
+      <w:r>
+        <w:t xml:space="preserve"> no </w:t>
       </w:r>
       <w:proofErr w:type="spellStart"/>
       <w:r>
@@ -3140,19 +3139,21 @@
         <w:t>C:\path\to\DeploymentWeb.yaml</w:t>
       </w:r>
     </w:p>
-    <w:p>
+    <w:p/>
+    <w:p/>
+    <w:p/>
+    <w:p>
+      <w:pPr>
+        <w:pStyle w:val="Ttulo2"/>
+      </w:pPr>
+      <w:r>
+        <w:lastRenderedPageBreak/>
+        <w:t>3.4</w:t>
+      </w:r>
       <w:bookmarkStart w:id="1" w:name="_GoBack"/>
       <w:bookmarkEnd w:id="1"/>
-    </w:p>
-    <w:p/>
-    <w:p/>
-    <w:p>
-      <w:pPr>
-        <w:pStyle w:val="Ttulo1"/>
-      </w:pPr>
-      <w:r>
-        <w:lastRenderedPageBreak/>
-        <w:t>5 –</w:t>
+      <w:r>
+        <w:t xml:space="preserve"> –</w:t>
       </w:r>
       <w:r>
         <w:t xml:space="preserve"> </w:t>
@@ -4353,6 +4354,28 @@
       <w:szCs w:val="26"/>
     </w:rPr>
   </w:style>
+  <w:style w:type="paragraph" w:styleId="Ttulo3">
+    <w:name w:val="heading 3"/>
+    <w:basedOn w:val="Normal"/>
+    <w:next w:val="Normal"/>
+    <w:link w:val="Ttulo3Char"/>
+    <w:uiPriority w:val="9"/>
+    <w:unhideWhenUsed/>
+    <w:qFormat/>
+    <w:rsid w:val="00AC3D19"/>
+    <w:pPr>
+      <w:keepNext/>
+      <w:keepLines/>
+      <w:spacing w:before="40" w:after="0"/>
+      <w:outlineLvl w:val="2"/>
+    </w:pPr>
+    <w:rPr>
+      <w:rFonts w:asciiTheme="majorHAnsi" w:eastAsiaTheme="majorEastAsia" w:hAnsiTheme="majorHAnsi" w:cstheme="majorBidi"/>
+      <w:color w:val="1F3763" w:themeColor="accent1" w:themeShade="7F"/>
+      <w:sz w:val="24"/>
+      <w:szCs w:val="24"/>
+    </w:rPr>
+  </w:style>
   <w:style w:type="character" w:default="1" w:styleId="Fontepargpadro">
     <w:name w:val="Default Paragraph Font"/>
     <w:uiPriority w:val="1"/>
@@ -4493,6 +4516,19 @@
     <w:rPr>
       <w:color w:val="954F72" w:themeColor="followedHyperlink"/>
       <w:u w:val="single"/>
+    </w:rPr>
+  </w:style>
+  <w:style w:type="character" w:customStyle="1" w:styleId="Ttulo3Char">
+    <w:name w:val="Título 3 Char"/>
+    <w:basedOn w:val="Fontepargpadro"/>
+    <w:link w:val="Ttulo3"/>
+    <w:uiPriority w:val="9"/>
+    <w:rsid w:val="00AC3D19"/>
+    <w:rPr>
+      <w:rFonts w:asciiTheme="majorHAnsi" w:eastAsiaTheme="majorEastAsia" w:hAnsiTheme="majorHAnsi" w:cstheme="majorBidi"/>
+      <w:color w:val="1F3763" w:themeColor="accent1" w:themeShade="7F"/>
+      <w:sz w:val="24"/>
+      <w:szCs w:val="24"/>
     </w:rPr>
   </w:style>
 </w:styles>

</xml_diff>